<commit_message>
Bruno: Correc??o bd para teste caminhos.         Testes IA
</commit_message>
<xml_diff>
--- a/Testes/Testes IA.docx
+++ b/Testes/Testes IA.docx
@@ -509,10 +509,7 @@
               <w:t>Testar cálculo do número de ligações de um utilizador</w:t>
             </w:r>
             <w:r>
-              <w:t xml:space="preserve"> (rede nível 3</w:t>
-            </w:r>
-            <w:r>
-              <w:t>)</w:t>
+              <w:t xml:space="preserve"> (rede nível 3)</w:t>
             </w:r>
           </w:p>
         </w:tc>
@@ -836,29 +833,7 @@
                 <w:lang w:val="en-US" w:eastAsia="en-US"/>
                 <w14:ligatures w14:val="standard"/>
               </w:rPr>
-              <w:t>t</w:t>
-            </w:r>
-            <w:r>
-              <w:rPr>
-                <w:rFonts w:ascii="Courier New" w:eastAsiaTheme="minorHAnsi" w:hAnsi="Courier New" w:cs="Courier New"/>
-                <w:color w:val="00C0FF"/>
-                <w:sz w:val="20"/>
-                <w:szCs w:val="20"/>
-                <w:lang w:val="en-US" w:eastAsia="en-US"/>
-                <w14:ligatures w14:val="standard"/>
-              </w:rPr>
-              <w:t>amanho</w:t>
-            </w:r>
-            <w:r>
-              <w:rPr>
-                <w:rFonts w:ascii="Courier New" w:eastAsiaTheme="minorHAnsi" w:hAnsi="Courier New" w:cs="Courier New"/>
-                <w:color w:val="00C0FF"/>
-                <w:sz w:val="20"/>
-                <w:szCs w:val="20"/>
-                <w:lang w:val="en-US" w:eastAsia="en-US"/>
-                <w14:ligatures w14:val="standard"/>
-              </w:rPr>
-              <w:t>3</w:t>
+              <w:t>tamanho3</w:t>
             </w:r>
             <w:r>
               <w:rPr>
@@ -1396,11 +1371,1676 @@
             </w:r>
           </w:p>
         </w:tc>
-        <w:bookmarkStart w:id="0" w:name="_GoBack"/>
-        <w:bookmarkEnd w:id="0"/>
+      </w:tr>
+      <w:tr>
+        <w:tc>
+          <w:tcPr>
+            <w:tcW w:w="2830" w:type="dxa"/>
+            <w:shd w:val="clear" w:color="auto" w:fill="A6A6A6" w:themeFill="background1" w:themeFillShade="A6"/>
+          </w:tcPr>
+          <w:p>
+            <w:r>
+              <w:lastRenderedPageBreak/>
+              <w:t>Módulo</w:t>
+            </w:r>
+          </w:p>
+        </w:tc>
+        <w:tc>
+          <w:tcPr>
+            <w:tcW w:w="5998" w:type="dxa"/>
+            <w:gridSpan w:val="2"/>
+          </w:tcPr>
+          <w:p>
+            <w:r>
+              <w:t>Inteligência Artificial</w:t>
+            </w:r>
+          </w:p>
+        </w:tc>
+      </w:tr>
+      <w:tr>
+        <w:tc>
+          <w:tcPr>
+            <w:tcW w:w="2830" w:type="dxa"/>
+            <w:shd w:val="clear" w:color="auto" w:fill="A6A6A6" w:themeFill="background1" w:themeFillShade="A6"/>
+          </w:tcPr>
+          <w:p>
+            <w:r>
+              <w:t>Objetivo</w:t>
+            </w:r>
+          </w:p>
+        </w:tc>
+        <w:tc>
+          <w:tcPr>
+            <w:tcW w:w="5998" w:type="dxa"/>
+            <w:gridSpan w:val="2"/>
+          </w:tcPr>
+          <w:p>
+            <w:r>
+              <w:t>Determinar quem são os “</w:t>
+            </w:r>
+            <w:proofErr w:type="spellStart"/>
+            <w:r>
+              <w:t>maven</w:t>
+            </w:r>
+            <w:proofErr w:type="spellEnd"/>
+            <w:r>
+              <w:t>” de um determinado assunto (</w:t>
+            </w:r>
+            <w:proofErr w:type="spellStart"/>
+            <w:r>
+              <w:t>tag</w:t>
+            </w:r>
+            <w:proofErr w:type="spellEnd"/>
+            <w:r>
+              <w:t>).</w:t>
+            </w:r>
+          </w:p>
+        </w:tc>
+      </w:tr>
+      <w:tr>
+        <w:tc>
+          <w:tcPr>
+            <w:tcW w:w="2830" w:type="dxa"/>
+            <w:shd w:val="clear" w:color="auto" w:fill="A6A6A6" w:themeFill="background1" w:themeFillShade="A6"/>
+          </w:tcPr>
+          <w:p>
+            <w:r>
+              <w:t>Método Teste</w:t>
+            </w:r>
+          </w:p>
+        </w:tc>
+        <w:tc>
+          <w:tcPr>
+            <w:tcW w:w="5998" w:type="dxa"/>
+            <w:gridSpan w:val="2"/>
+          </w:tcPr>
+          <w:p>
+            <w:r>
+              <w:t>Manual</w:t>
+            </w:r>
+          </w:p>
+        </w:tc>
+      </w:tr>
+      <w:tr>
+        <w:tc>
+          <w:tcPr>
+            <w:tcW w:w="2830" w:type="dxa"/>
+            <w:shd w:val="clear" w:color="auto" w:fill="A6A6A6" w:themeFill="background1" w:themeFillShade="A6"/>
+          </w:tcPr>
+          <w:p>
+            <w:pPr>
+              <w:jc w:val="center"/>
+            </w:pPr>
+            <w:r>
+              <w:rPr>
+                <w:sz w:val="24"/>
+              </w:rPr>
+              <w:t>Cenário</w:t>
+            </w:r>
+          </w:p>
+        </w:tc>
+        <w:tc>
+          <w:tcPr>
+            <w:tcW w:w="3049" w:type="dxa"/>
+            <w:shd w:val="clear" w:color="auto" w:fill="A6A6A6" w:themeFill="background1" w:themeFillShade="A6"/>
+          </w:tcPr>
+          <w:p>
+            <w:r>
+              <w:t>Teste</w:t>
+            </w:r>
+          </w:p>
+        </w:tc>
+        <w:tc>
+          <w:tcPr>
+            <w:tcW w:w="2949" w:type="dxa"/>
+            <w:shd w:val="clear" w:color="auto" w:fill="A6A6A6" w:themeFill="background1" w:themeFillShade="A6"/>
+          </w:tcPr>
+          <w:p>
+            <w:r>
+              <w:t>Resultado Esperado</w:t>
+            </w:r>
+          </w:p>
+        </w:tc>
+      </w:tr>
+      <w:tr>
+        <w:trPr>
+          <w:trHeight w:val="275"/>
+        </w:trPr>
+        <w:tc>
+          <w:tcPr>
+            <w:tcW w:w="2830" w:type="dxa"/>
+            <w:vMerge w:val="restart"/>
+          </w:tcPr>
+          <w:p>
+            <w:r>
+              <w:t>Base de conhecimento “bd.pl”</w:t>
+            </w:r>
+          </w:p>
+        </w:tc>
+        <w:tc>
+          <w:tcPr>
+            <w:tcW w:w="3049" w:type="dxa"/>
+          </w:tcPr>
+          <w:p>
+            <w:proofErr w:type="gramStart"/>
+            <w:r>
+              <w:rPr>
+                <w:rFonts w:ascii="Courier New" w:eastAsiaTheme="minorHAnsi" w:hAnsi="Courier New" w:cs="Courier New"/>
+                <w:color w:val="00C0FF"/>
+                <w:sz w:val="20"/>
+                <w:szCs w:val="20"/>
+                <w:lang w:val="en-US" w:eastAsia="en-US"/>
+                <w14:ligatures w14:val="standard"/>
+              </w:rPr>
+              <w:t>maven</w:t>
+            </w:r>
+            <w:r>
+              <w:rPr>
+                <w:rFonts w:ascii="Courier New" w:eastAsiaTheme="minorHAnsi" w:hAnsi="Courier New" w:cs="Courier New"/>
+                <w:color w:val="800000"/>
+                <w:sz w:val="20"/>
+                <w:szCs w:val="20"/>
+                <w:lang w:val="en-US" w:eastAsia="en-US"/>
+                <w14:ligatures w14:val="standard"/>
+              </w:rPr>
+              <w:t>(</w:t>
+            </w:r>
+            <w:proofErr w:type="spellStart"/>
+            <w:proofErr w:type="gramEnd"/>
+            <w:r>
+              <w:rPr>
+                <w:rFonts w:ascii="Courier New" w:eastAsiaTheme="minorHAnsi" w:hAnsi="Courier New" w:cs="Courier New"/>
+                <w:color w:val="000080"/>
+                <w:sz w:val="20"/>
+                <w:szCs w:val="20"/>
+                <w:lang w:val="en-US" w:eastAsia="en-US"/>
+                <w14:ligatures w14:val="standard"/>
+              </w:rPr>
+              <w:t>comida</w:t>
+            </w:r>
+            <w:r>
+              <w:rPr>
+                <w:rFonts w:ascii="Courier New" w:eastAsiaTheme="minorHAnsi" w:hAnsi="Courier New" w:cs="Courier New"/>
+                <w:color w:val="800000"/>
+                <w:sz w:val="20"/>
+                <w:szCs w:val="20"/>
+                <w:lang w:val="en-US" w:eastAsia="en-US"/>
+                <w14:ligatures w14:val="standard"/>
+              </w:rPr>
+              <w:t>,</w:t>
+            </w:r>
+            <w:r>
+              <w:rPr>
+                <w:rFonts w:ascii="Courier New" w:eastAsiaTheme="minorHAnsi" w:hAnsi="Courier New" w:cs="Courier New"/>
+                <w:color w:val="FFC000"/>
+                <w:sz w:val="20"/>
+                <w:szCs w:val="20"/>
+                <w:lang w:val="en-US" w:eastAsia="en-US"/>
+                <w14:ligatures w14:val="standard"/>
+              </w:rPr>
+              <w:t>U</w:t>
+            </w:r>
+            <w:proofErr w:type="spellEnd"/>
+            <w:r>
+              <w:rPr>
+                <w:rFonts w:ascii="Courier New" w:eastAsiaTheme="minorHAnsi" w:hAnsi="Courier New" w:cs="Courier New"/>
+                <w:color w:val="800000"/>
+                <w:sz w:val="20"/>
+                <w:szCs w:val="20"/>
+                <w:lang w:val="en-US" w:eastAsia="en-US"/>
+                <w14:ligatures w14:val="standard"/>
+              </w:rPr>
+              <w:t>).</w:t>
+            </w:r>
+          </w:p>
+        </w:tc>
+        <w:tc>
+          <w:tcPr>
+            <w:tcW w:w="2949" w:type="dxa"/>
+          </w:tcPr>
+          <w:p>
+            <w:r>
+              <w:t>U=</w:t>
+            </w:r>
+            <w:proofErr w:type="spellStart"/>
+            <w:r>
+              <w:t>mario</w:t>
+            </w:r>
+            <w:proofErr w:type="spellEnd"/>
+          </w:p>
+        </w:tc>
+      </w:tr>
+      <w:tr>
+        <w:trPr>
+          <w:trHeight w:val="275"/>
+        </w:trPr>
+        <w:tc>
+          <w:tcPr>
+            <w:tcW w:w="2830" w:type="dxa"/>
+            <w:vMerge/>
+          </w:tcPr>
+          <w:p/>
+        </w:tc>
+        <w:tc>
+          <w:tcPr>
+            <w:tcW w:w="3049" w:type="dxa"/>
+          </w:tcPr>
+          <w:p>
+            <w:pPr>
+              <w:rPr>
+                <w:rFonts w:ascii="Courier New" w:eastAsiaTheme="minorHAnsi" w:hAnsi="Courier New" w:cs="Courier New"/>
+                <w:color w:val="00C0FF"/>
+                <w:sz w:val="20"/>
+                <w:szCs w:val="20"/>
+                <w:lang w:val="en-US" w:eastAsia="en-US"/>
+                <w14:ligatures w14:val="standard"/>
+              </w:rPr>
+            </w:pPr>
+            <w:proofErr w:type="gramStart"/>
+            <w:r>
+              <w:rPr>
+                <w:rFonts w:ascii="Courier New" w:eastAsiaTheme="minorHAnsi" w:hAnsi="Courier New" w:cs="Courier New"/>
+                <w:color w:val="00C0FF"/>
+                <w:sz w:val="20"/>
+                <w:szCs w:val="20"/>
+                <w:lang w:val="en-US" w:eastAsia="en-US"/>
+                <w14:ligatures w14:val="standard"/>
+              </w:rPr>
+              <w:t>maven</w:t>
+            </w:r>
+            <w:r>
+              <w:rPr>
+                <w:rFonts w:ascii="Courier New" w:eastAsiaTheme="minorHAnsi" w:hAnsi="Courier New" w:cs="Courier New"/>
+                <w:color w:val="800000"/>
+                <w:sz w:val="20"/>
+                <w:szCs w:val="20"/>
+                <w:lang w:val="en-US" w:eastAsia="en-US"/>
+                <w14:ligatures w14:val="standard"/>
+              </w:rPr>
+              <w:t>(</w:t>
+            </w:r>
+            <w:proofErr w:type="spellStart"/>
+            <w:proofErr w:type="gramEnd"/>
+            <w:r>
+              <w:rPr>
+                <w:rFonts w:ascii="Courier New" w:eastAsiaTheme="minorHAnsi" w:hAnsi="Courier New" w:cs="Courier New"/>
+                <w:color w:val="000080"/>
+                <w:sz w:val="20"/>
+                <w:szCs w:val="20"/>
+                <w:lang w:val="en-US" w:eastAsia="en-US"/>
+                <w14:ligatures w14:val="standard"/>
+              </w:rPr>
+              <w:t>chelsea</w:t>
+            </w:r>
+            <w:r>
+              <w:rPr>
+                <w:rFonts w:ascii="Courier New" w:eastAsiaTheme="minorHAnsi" w:hAnsi="Courier New" w:cs="Courier New"/>
+                <w:color w:val="800000"/>
+                <w:sz w:val="20"/>
+                <w:szCs w:val="20"/>
+                <w:lang w:val="en-US" w:eastAsia="en-US"/>
+                <w14:ligatures w14:val="standard"/>
+              </w:rPr>
+              <w:t>,</w:t>
+            </w:r>
+            <w:r>
+              <w:rPr>
+                <w:rFonts w:ascii="Courier New" w:eastAsiaTheme="minorHAnsi" w:hAnsi="Courier New" w:cs="Courier New"/>
+                <w:color w:val="FFC000"/>
+                <w:sz w:val="20"/>
+                <w:szCs w:val="20"/>
+                <w:lang w:val="en-US" w:eastAsia="en-US"/>
+                <w14:ligatures w14:val="standard"/>
+              </w:rPr>
+              <w:t>U</w:t>
+            </w:r>
+            <w:proofErr w:type="spellEnd"/>
+            <w:r>
+              <w:rPr>
+                <w:rFonts w:ascii="Courier New" w:eastAsiaTheme="minorHAnsi" w:hAnsi="Courier New" w:cs="Courier New"/>
+                <w:color w:val="800000"/>
+                <w:sz w:val="20"/>
+                <w:szCs w:val="20"/>
+                <w:lang w:val="en-US" w:eastAsia="en-US"/>
+                <w14:ligatures w14:val="standard"/>
+              </w:rPr>
+              <w:t>).</w:t>
+            </w:r>
+          </w:p>
+        </w:tc>
+        <w:tc>
+          <w:tcPr>
+            <w:tcW w:w="2949" w:type="dxa"/>
+          </w:tcPr>
+          <w:p>
+            <w:r>
+              <w:t xml:space="preserve">Erro </w:t>
+            </w:r>
+            <w:r>
+              <w:t>–</w:t>
+            </w:r>
+            <w:proofErr w:type="gramStart"/>
+            <w:r>
+              <w:t>min</w:t>
+            </w:r>
+            <w:proofErr w:type="gramEnd"/>
+            <w:r>
+              <w:t xml:space="preserve"> utilizadores não atingido</w:t>
+            </w:r>
+          </w:p>
+        </w:tc>
+      </w:tr>
+      <w:tr>
+        <w:trPr>
+          <w:trHeight w:val="275"/>
+        </w:trPr>
+        <w:tc>
+          <w:tcPr>
+            <w:tcW w:w="2830" w:type="dxa"/>
+            <w:vMerge/>
+          </w:tcPr>
+          <w:p/>
+        </w:tc>
+        <w:tc>
+          <w:tcPr>
+            <w:tcW w:w="3049" w:type="dxa"/>
+          </w:tcPr>
+          <w:p>
+            <w:pPr>
+              <w:rPr>
+                <w:rFonts w:ascii="Courier New" w:eastAsiaTheme="minorHAnsi" w:hAnsi="Courier New" w:cs="Courier New"/>
+                <w:color w:val="00C0FF"/>
+                <w:sz w:val="20"/>
+                <w:szCs w:val="20"/>
+                <w:lang w:val="en-US" w:eastAsia="en-US"/>
+                <w14:ligatures w14:val="standard"/>
+              </w:rPr>
+            </w:pPr>
+            <w:proofErr w:type="gramStart"/>
+            <w:r>
+              <w:rPr>
+                <w:rFonts w:ascii="Courier New" w:eastAsiaTheme="minorHAnsi" w:hAnsi="Courier New" w:cs="Courier New"/>
+                <w:color w:val="00C0FF"/>
+                <w:sz w:val="20"/>
+                <w:szCs w:val="20"/>
+                <w:lang w:val="en-US" w:eastAsia="en-US"/>
+                <w14:ligatures w14:val="standard"/>
+              </w:rPr>
+              <w:t>maven</w:t>
+            </w:r>
+            <w:r>
+              <w:rPr>
+                <w:rFonts w:ascii="Courier New" w:eastAsiaTheme="minorHAnsi" w:hAnsi="Courier New" w:cs="Courier New"/>
+                <w:color w:val="800000"/>
+                <w:sz w:val="20"/>
+                <w:szCs w:val="20"/>
+                <w:lang w:val="en-US" w:eastAsia="en-US"/>
+                <w14:ligatures w14:val="standard"/>
+              </w:rPr>
+              <w:t>(</w:t>
+            </w:r>
+            <w:proofErr w:type="spellStart"/>
+            <w:proofErr w:type="gramEnd"/>
+            <w:r>
+              <w:rPr>
+                <w:rFonts w:ascii="Courier New" w:eastAsiaTheme="minorHAnsi" w:hAnsi="Courier New" w:cs="Courier New"/>
+                <w:color w:val="000080"/>
+                <w:sz w:val="20"/>
+                <w:szCs w:val="20"/>
+                <w:lang w:val="en-US" w:eastAsia="en-US"/>
+                <w14:ligatures w14:val="standard"/>
+              </w:rPr>
+              <w:t>unix</w:t>
+            </w:r>
+            <w:r>
+              <w:rPr>
+                <w:rFonts w:ascii="Courier New" w:eastAsiaTheme="minorHAnsi" w:hAnsi="Courier New" w:cs="Courier New"/>
+                <w:color w:val="800000"/>
+                <w:sz w:val="20"/>
+                <w:szCs w:val="20"/>
+                <w:lang w:val="en-US" w:eastAsia="en-US"/>
+                <w14:ligatures w14:val="standard"/>
+              </w:rPr>
+              <w:t>,</w:t>
+            </w:r>
+            <w:r>
+              <w:rPr>
+                <w:rFonts w:ascii="Courier New" w:eastAsiaTheme="minorHAnsi" w:hAnsi="Courier New" w:cs="Courier New"/>
+                <w:color w:val="FFC000"/>
+                <w:sz w:val="20"/>
+                <w:szCs w:val="20"/>
+                <w:lang w:val="en-US" w:eastAsia="en-US"/>
+                <w14:ligatures w14:val="standard"/>
+              </w:rPr>
+              <w:t>U</w:t>
+            </w:r>
+            <w:proofErr w:type="spellEnd"/>
+            <w:r>
+              <w:rPr>
+                <w:rFonts w:ascii="Courier New" w:eastAsiaTheme="minorHAnsi" w:hAnsi="Courier New" w:cs="Courier New"/>
+                <w:color w:val="800000"/>
+                <w:sz w:val="20"/>
+                <w:szCs w:val="20"/>
+                <w:lang w:val="en-US" w:eastAsia="en-US"/>
+                <w14:ligatures w14:val="standard"/>
+              </w:rPr>
+              <w:t>).</w:t>
+            </w:r>
+          </w:p>
+        </w:tc>
+        <w:tc>
+          <w:tcPr>
+            <w:tcW w:w="2949" w:type="dxa"/>
+          </w:tcPr>
+          <w:p>
+            <w:r>
+              <w:t xml:space="preserve">Erro – </w:t>
+            </w:r>
+            <w:proofErr w:type="spellStart"/>
+            <w:r>
+              <w:t>Tag</w:t>
+            </w:r>
+            <w:proofErr w:type="spellEnd"/>
+            <w:r>
+              <w:t xml:space="preserve"> não existente</w:t>
+            </w:r>
+          </w:p>
+        </w:tc>
+      </w:tr>
+    </w:tbl>
+    <w:p>
+      <w:pPr>
+        <w:rPr>
+          <w:rFonts w:ascii="Courier New" w:eastAsiaTheme="minorHAnsi" w:hAnsi="Courier New" w:cs="Courier New"/>
+          <w:color w:val="800000"/>
+          <w:sz w:val="20"/>
+          <w:szCs w:val="20"/>
+          <w:lang w:val="en-US" w:eastAsia="en-US"/>
+          <w14:ligatures w14:val="standard"/>
+        </w:rPr>
+      </w:pPr>
+    </w:p>
+    <w:tbl>
+      <w:tblPr>
+        <w:tblStyle w:val="TableGrid"/>
+        <w:tblW w:w="0" w:type="auto"/>
+        <w:tblLook w:val="04A0" w:firstRow="1" w:lastRow="0" w:firstColumn="1" w:lastColumn="0" w:noHBand="0" w:noVBand="1"/>
+      </w:tblPr>
+      <w:tblGrid>
+        <w:gridCol w:w="2705"/>
+        <w:gridCol w:w="3337"/>
+        <w:gridCol w:w="2786"/>
+      </w:tblGrid>
+      <w:tr>
+        <w:tc>
+          <w:tcPr>
+            <w:tcW w:w="2830" w:type="dxa"/>
+            <w:shd w:val="clear" w:color="auto" w:fill="A6A6A6" w:themeFill="background1" w:themeFillShade="A6"/>
+          </w:tcPr>
+          <w:p>
+            <w:r>
+              <w:t>Módulo</w:t>
+            </w:r>
+          </w:p>
+        </w:tc>
+        <w:tc>
+          <w:tcPr>
+            <w:tcW w:w="5998" w:type="dxa"/>
+            <w:gridSpan w:val="2"/>
+          </w:tcPr>
+          <w:p>
+            <w:r>
+              <w:t>Inteligência Artificial</w:t>
+            </w:r>
+          </w:p>
+        </w:tc>
+      </w:tr>
+      <w:tr>
+        <w:tc>
+          <w:tcPr>
+            <w:tcW w:w="2830" w:type="dxa"/>
+            <w:shd w:val="clear" w:color="auto" w:fill="A6A6A6" w:themeFill="background1" w:themeFillShade="A6"/>
+          </w:tcPr>
+          <w:p>
+            <w:r>
+              <w:t>Objetivo</w:t>
+            </w:r>
+          </w:p>
+        </w:tc>
+        <w:tc>
+          <w:tcPr>
+            <w:tcW w:w="5998" w:type="dxa"/>
+            <w:gridSpan w:val="2"/>
+          </w:tcPr>
+          <w:p>
+            <w:r>
+              <w:t>Testar cálculo do número de ligações de um utilizador</w:t>
+            </w:r>
+            <w:r>
+              <w:t xml:space="preserve"> (rede nível 2)</w:t>
+            </w:r>
+          </w:p>
+        </w:tc>
+      </w:tr>
+      <w:tr>
+        <w:tc>
+          <w:tcPr>
+            <w:tcW w:w="2830" w:type="dxa"/>
+            <w:shd w:val="clear" w:color="auto" w:fill="A6A6A6" w:themeFill="background1" w:themeFillShade="A6"/>
+          </w:tcPr>
+          <w:p>
+            <w:r>
+              <w:t>Método Teste</w:t>
+            </w:r>
+          </w:p>
+        </w:tc>
+        <w:tc>
+          <w:tcPr>
+            <w:tcW w:w="5998" w:type="dxa"/>
+            <w:gridSpan w:val="2"/>
+          </w:tcPr>
+          <w:p>
+            <w:r>
+              <w:t>Manual</w:t>
+            </w:r>
+          </w:p>
+        </w:tc>
+      </w:tr>
+      <w:tr>
+        <w:tc>
+          <w:tcPr>
+            <w:tcW w:w="2830" w:type="dxa"/>
+            <w:shd w:val="clear" w:color="auto" w:fill="A6A6A6" w:themeFill="background1" w:themeFillShade="A6"/>
+          </w:tcPr>
+          <w:p>
+            <w:pPr>
+              <w:jc w:val="center"/>
+            </w:pPr>
+            <w:r>
+              <w:rPr>
+                <w:sz w:val="24"/>
+              </w:rPr>
+              <w:t>Cenário</w:t>
+            </w:r>
+          </w:p>
+        </w:tc>
+        <w:tc>
+          <w:tcPr>
+            <w:tcW w:w="3049" w:type="dxa"/>
+            <w:shd w:val="clear" w:color="auto" w:fill="A6A6A6" w:themeFill="background1" w:themeFillShade="A6"/>
+          </w:tcPr>
+          <w:p>
+            <w:r>
+              <w:t>Teste</w:t>
+            </w:r>
+          </w:p>
+        </w:tc>
+        <w:tc>
+          <w:tcPr>
+            <w:tcW w:w="2949" w:type="dxa"/>
+            <w:shd w:val="clear" w:color="auto" w:fill="A6A6A6" w:themeFill="background1" w:themeFillShade="A6"/>
+          </w:tcPr>
+          <w:p>
+            <w:r>
+              <w:t>Resultado Esperado</w:t>
+            </w:r>
+          </w:p>
+        </w:tc>
+      </w:tr>
+      <w:tr>
+        <w:trPr>
+          <w:trHeight w:val="275"/>
+        </w:trPr>
+        <w:tc>
+          <w:tcPr>
+            <w:tcW w:w="2830" w:type="dxa"/>
+            <w:vMerge w:val="restart"/>
+          </w:tcPr>
+          <w:p>
+            <w:r>
+              <w:t>Base de conhecimento “bd.pl”</w:t>
+            </w:r>
+          </w:p>
+        </w:tc>
+        <w:tc>
+          <w:tcPr>
+            <w:tcW w:w="3049" w:type="dxa"/>
+          </w:tcPr>
+          <w:p>
+            <w:proofErr w:type="spellStart"/>
+            <w:proofErr w:type="gramStart"/>
+            <w:r>
+              <w:rPr>
+                <w:rFonts w:ascii="Courier New" w:eastAsiaTheme="minorHAnsi" w:hAnsi="Courier New" w:cs="Courier New"/>
+                <w:color w:val="00C0FF"/>
+                <w:sz w:val="20"/>
+                <w:szCs w:val="20"/>
+                <w:lang w:val="en-US" w:eastAsia="en-US"/>
+                <w14:ligatures w14:val="standard"/>
+              </w:rPr>
+              <w:t>grafoComum</w:t>
+            </w:r>
+            <w:proofErr w:type="spellEnd"/>
+            <w:r>
+              <w:rPr>
+                <w:rFonts w:ascii="Courier New" w:eastAsiaTheme="minorHAnsi" w:hAnsi="Courier New" w:cs="Courier New"/>
+                <w:color w:val="800000"/>
+                <w:sz w:val="20"/>
+                <w:szCs w:val="20"/>
+                <w:lang w:val="en-US" w:eastAsia="en-US"/>
+                <w14:ligatures w14:val="standard"/>
+              </w:rPr>
+              <w:t>(</w:t>
+            </w:r>
+            <w:proofErr w:type="spellStart"/>
+            <w:proofErr w:type="gramEnd"/>
+            <w:r>
+              <w:rPr>
+                <w:rFonts w:ascii="Courier New" w:eastAsiaTheme="minorHAnsi" w:hAnsi="Courier New" w:cs="Courier New"/>
+                <w:color w:val="000080"/>
+                <w:sz w:val="20"/>
+                <w:szCs w:val="20"/>
+                <w:lang w:val="en-US" w:eastAsia="en-US"/>
+                <w14:ligatures w14:val="standard"/>
+              </w:rPr>
+              <w:t>pedro</w:t>
+            </w:r>
+            <w:r>
+              <w:rPr>
+                <w:rFonts w:ascii="Courier New" w:eastAsiaTheme="minorHAnsi" w:hAnsi="Courier New" w:cs="Courier New"/>
+                <w:color w:val="800000"/>
+                <w:sz w:val="20"/>
+                <w:szCs w:val="20"/>
+                <w:lang w:val="en-US" w:eastAsia="en-US"/>
+                <w14:ligatures w14:val="standard"/>
+              </w:rPr>
+              <w:t>,</w:t>
+            </w:r>
+            <w:r>
+              <w:rPr>
+                <w:rFonts w:ascii="Courier New" w:eastAsiaTheme="minorHAnsi" w:hAnsi="Courier New" w:cs="Courier New"/>
+                <w:color w:val="000080"/>
+                <w:sz w:val="20"/>
+                <w:szCs w:val="20"/>
+                <w:lang w:val="en-US" w:eastAsia="en-US"/>
+                <w14:ligatures w14:val="standard"/>
+              </w:rPr>
+              <w:t>catia</w:t>
+            </w:r>
+            <w:r>
+              <w:rPr>
+                <w:rFonts w:ascii="Courier New" w:eastAsiaTheme="minorHAnsi" w:hAnsi="Courier New" w:cs="Courier New"/>
+                <w:color w:val="800000"/>
+                <w:sz w:val="20"/>
+                <w:szCs w:val="20"/>
+                <w:lang w:val="en-US" w:eastAsia="en-US"/>
+                <w14:ligatures w14:val="standard"/>
+              </w:rPr>
+              <w:t>,</w:t>
+            </w:r>
+            <w:r>
+              <w:rPr>
+                <w:rFonts w:ascii="Courier New" w:eastAsiaTheme="minorHAnsi" w:hAnsi="Courier New" w:cs="Courier New"/>
+                <w:color w:val="FFC000"/>
+                <w:sz w:val="20"/>
+                <w:szCs w:val="20"/>
+                <w:lang w:val="en-US" w:eastAsia="en-US"/>
+                <w14:ligatures w14:val="standard"/>
+              </w:rPr>
+              <w:t>G</w:t>
+            </w:r>
+            <w:proofErr w:type="spellEnd"/>
+            <w:r>
+              <w:rPr>
+                <w:rFonts w:ascii="Courier New" w:eastAsiaTheme="minorHAnsi" w:hAnsi="Courier New" w:cs="Courier New"/>
+                <w:color w:val="800000"/>
+                <w:sz w:val="20"/>
+                <w:szCs w:val="20"/>
+                <w:lang w:val="en-US" w:eastAsia="en-US"/>
+                <w14:ligatures w14:val="standard"/>
+              </w:rPr>
+              <w:t>).</w:t>
+            </w:r>
+          </w:p>
+        </w:tc>
+        <w:tc>
+          <w:tcPr>
+            <w:tcW w:w="2949" w:type="dxa"/>
+          </w:tcPr>
+          <w:p>
+            <w:proofErr w:type="gramStart"/>
+            <w:r>
+              <w:t>G=[bruno</w:t>
+            </w:r>
+            <w:proofErr w:type="gramEnd"/>
+            <w:r>
+              <w:t>]</w:t>
+            </w:r>
+          </w:p>
+        </w:tc>
+      </w:tr>
+      <w:tr>
+        <w:trPr>
+          <w:trHeight w:val="275"/>
+        </w:trPr>
+        <w:tc>
+          <w:tcPr>
+            <w:tcW w:w="2830" w:type="dxa"/>
+            <w:vMerge/>
+          </w:tcPr>
+          <w:p/>
+        </w:tc>
+        <w:tc>
+          <w:tcPr>
+            <w:tcW w:w="3049" w:type="dxa"/>
+          </w:tcPr>
+          <w:p>
+            <w:pPr>
+              <w:rPr>
+                <w:rFonts w:ascii="Courier New" w:eastAsiaTheme="minorHAnsi" w:hAnsi="Courier New" w:cs="Courier New"/>
+                <w:color w:val="00C0FF"/>
+                <w:sz w:val="20"/>
+                <w:szCs w:val="20"/>
+                <w:lang w:val="en-US" w:eastAsia="en-US"/>
+                <w14:ligatures w14:val="standard"/>
+              </w:rPr>
+            </w:pPr>
+            <w:proofErr w:type="spellStart"/>
+            <w:proofErr w:type="gramStart"/>
+            <w:r>
+              <w:rPr>
+                <w:rFonts w:ascii="Courier New" w:eastAsiaTheme="minorHAnsi" w:hAnsi="Courier New" w:cs="Courier New"/>
+                <w:color w:val="00C0FF"/>
+                <w:sz w:val="20"/>
+                <w:szCs w:val="20"/>
+                <w:lang w:val="en-US" w:eastAsia="en-US"/>
+                <w14:ligatures w14:val="standard"/>
+              </w:rPr>
+              <w:t>grafoComum</w:t>
+            </w:r>
+            <w:proofErr w:type="spellEnd"/>
+            <w:r>
+              <w:rPr>
+                <w:rFonts w:ascii="Courier New" w:eastAsiaTheme="minorHAnsi" w:hAnsi="Courier New" w:cs="Courier New"/>
+                <w:color w:val="800000"/>
+                <w:sz w:val="20"/>
+                <w:szCs w:val="20"/>
+                <w:lang w:val="en-US" w:eastAsia="en-US"/>
+                <w14:ligatures w14:val="standard"/>
+              </w:rPr>
+              <w:t>(</w:t>
+            </w:r>
+            <w:proofErr w:type="spellStart"/>
+            <w:proofErr w:type="gramEnd"/>
+            <w:r>
+              <w:rPr>
+                <w:rFonts w:ascii="Courier New" w:eastAsiaTheme="minorHAnsi" w:hAnsi="Courier New" w:cs="Courier New"/>
+                <w:color w:val="000080"/>
+                <w:sz w:val="20"/>
+                <w:szCs w:val="20"/>
+                <w:lang w:val="en-US" w:eastAsia="en-US"/>
+                <w14:ligatures w14:val="standard"/>
+              </w:rPr>
+              <w:t>bruno</w:t>
+            </w:r>
+            <w:r>
+              <w:rPr>
+                <w:rFonts w:ascii="Courier New" w:eastAsiaTheme="minorHAnsi" w:hAnsi="Courier New" w:cs="Courier New"/>
+                <w:color w:val="800000"/>
+                <w:sz w:val="20"/>
+                <w:szCs w:val="20"/>
+                <w:lang w:val="en-US" w:eastAsia="en-US"/>
+                <w14:ligatures w14:val="standard"/>
+              </w:rPr>
+              <w:t>,</w:t>
+            </w:r>
+            <w:r>
+              <w:rPr>
+                <w:rFonts w:ascii="Courier New" w:eastAsiaTheme="minorHAnsi" w:hAnsi="Courier New" w:cs="Courier New"/>
+                <w:color w:val="000080"/>
+                <w:sz w:val="20"/>
+                <w:szCs w:val="20"/>
+                <w:lang w:val="en-US" w:eastAsia="en-US"/>
+                <w14:ligatures w14:val="standard"/>
+              </w:rPr>
+              <w:t>catia</w:t>
+            </w:r>
+            <w:r>
+              <w:rPr>
+                <w:rFonts w:ascii="Courier New" w:eastAsiaTheme="minorHAnsi" w:hAnsi="Courier New" w:cs="Courier New"/>
+                <w:color w:val="800000"/>
+                <w:sz w:val="20"/>
+                <w:szCs w:val="20"/>
+                <w:lang w:val="en-US" w:eastAsia="en-US"/>
+                <w14:ligatures w14:val="standard"/>
+              </w:rPr>
+              <w:t>,</w:t>
+            </w:r>
+            <w:r>
+              <w:rPr>
+                <w:rFonts w:ascii="Courier New" w:eastAsiaTheme="minorHAnsi" w:hAnsi="Courier New" w:cs="Courier New"/>
+                <w:color w:val="FFC000"/>
+                <w:sz w:val="20"/>
+                <w:szCs w:val="20"/>
+                <w:lang w:val="en-US" w:eastAsia="en-US"/>
+                <w14:ligatures w14:val="standard"/>
+              </w:rPr>
+              <w:t>G</w:t>
+            </w:r>
+            <w:proofErr w:type="spellEnd"/>
+            <w:r>
+              <w:rPr>
+                <w:rFonts w:ascii="Courier New" w:eastAsiaTheme="minorHAnsi" w:hAnsi="Courier New" w:cs="Courier New"/>
+                <w:color w:val="800000"/>
+                <w:sz w:val="20"/>
+                <w:szCs w:val="20"/>
+                <w:lang w:val="en-US" w:eastAsia="en-US"/>
+                <w14:ligatures w14:val="standard"/>
+              </w:rPr>
+              <w:t>).</w:t>
+            </w:r>
+          </w:p>
+        </w:tc>
+        <w:tc>
+          <w:tcPr>
+            <w:tcW w:w="2949" w:type="dxa"/>
+          </w:tcPr>
+          <w:p>
+            <w:proofErr w:type="gramStart"/>
+            <w:r>
+              <w:t>G=[</w:t>
+            </w:r>
+            <w:proofErr w:type="gramEnd"/>
+            <w:r>
+              <w:t xml:space="preserve"> ]</w:t>
+            </w:r>
+          </w:p>
+        </w:tc>
+      </w:tr>
+      <w:tr>
+        <w:trPr>
+          <w:trHeight w:val="275"/>
+        </w:trPr>
+        <w:tc>
+          <w:tcPr>
+            <w:tcW w:w="2830" w:type="dxa"/>
+            <w:vMerge/>
+          </w:tcPr>
+          <w:p/>
+        </w:tc>
+        <w:tc>
+          <w:tcPr>
+            <w:tcW w:w="3049" w:type="dxa"/>
+          </w:tcPr>
+          <w:p>
+            <w:pPr>
+              <w:rPr>
+                <w:rFonts w:ascii="Courier New" w:eastAsiaTheme="minorHAnsi" w:hAnsi="Courier New" w:cs="Courier New"/>
+                <w:color w:val="00C0FF"/>
+                <w:sz w:val="20"/>
+                <w:szCs w:val="20"/>
+                <w:lang w:val="en-US" w:eastAsia="en-US"/>
+                <w14:ligatures w14:val="standard"/>
+              </w:rPr>
+            </w:pPr>
+            <w:proofErr w:type="spellStart"/>
+            <w:proofErr w:type="gramStart"/>
+            <w:r>
+              <w:rPr>
+                <w:rFonts w:ascii="Courier New" w:eastAsiaTheme="minorHAnsi" w:hAnsi="Courier New" w:cs="Courier New"/>
+                <w:color w:val="00C0FF"/>
+                <w:sz w:val="20"/>
+                <w:szCs w:val="20"/>
+                <w:lang w:val="en-US" w:eastAsia="en-US"/>
+                <w14:ligatures w14:val="standard"/>
+              </w:rPr>
+              <w:t>grafoComum</w:t>
+            </w:r>
+            <w:proofErr w:type="spellEnd"/>
+            <w:r>
+              <w:rPr>
+                <w:rFonts w:ascii="Courier New" w:eastAsiaTheme="minorHAnsi" w:hAnsi="Courier New" w:cs="Courier New"/>
+                <w:color w:val="800000"/>
+                <w:sz w:val="20"/>
+                <w:szCs w:val="20"/>
+                <w:lang w:val="en-US" w:eastAsia="en-US"/>
+                <w14:ligatures w14:val="standard"/>
+              </w:rPr>
+              <w:t>(</w:t>
+            </w:r>
+            <w:proofErr w:type="spellStart"/>
+            <w:proofErr w:type="gramEnd"/>
+            <w:r>
+              <w:rPr>
+                <w:rFonts w:ascii="Courier New" w:eastAsiaTheme="minorHAnsi" w:hAnsi="Courier New" w:cs="Courier New"/>
+                <w:color w:val="000080"/>
+                <w:sz w:val="20"/>
+                <w:szCs w:val="20"/>
+                <w:lang w:val="en-US" w:eastAsia="en-US"/>
+                <w14:ligatures w14:val="standard"/>
+              </w:rPr>
+              <w:t>bruno</w:t>
+            </w:r>
+            <w:r>
+              <w:rPr>
+                <w:rFonts w:ascii="Courier New" w:eastAsiaTheme="minorHAnsi" w:hAnsi="Courier New" w:cs="Courier New"/>
+                <w:color w:val="800000"/>
+                <w:sz w:val="20"/>
+                <w:szCs w:val="20"/>
+                <w:lang w:val="en-US" w:eastAsia="en-US"/>
+                <w14:ligatures w14:val="standard"/>
+              </w:rPr>
+              <w:t>,</w:t>
+            </w:r>
+            <w:r>
+              <w:rPr>
+                <w:rFonts w:ascii="Courier New" w:eastAsiaTheme="minorHAnsi" w:hAnsi="Courier New" w:cs="Courier New"/>
+                <w:color w:val="000080"/>
+                <w:sz w:val="20"/>
+                <w:szCs w:val="20"/>
+                <w:lang w:val="en-US" w:eastAsia="en-US"/>
+                <w14:ligatures w14:val="standard"/>
+              </w:rPr>
+              <w:t>tania</w:t>
+            </w:r>
+            <w:r>
+              <w:rPr>
+                <w:rFonts w:ascii="Courier New" w:eastAsiaTheme="minorHAnsi" w:hAnsi="Courier New" w:cs="Courier New"/>
+                <w:color w:val="800000"/>
+                <w:sz w:val="20"/>
+                <w:szCs w:val="20"/>
+                <w:lang w:val="en-US" w:eastAsia="en-US"/>
+                <w14:ligatures w14:val="standard"/>
+              </w:rPr>
+              <w:t>,</w:t>
+            </w:r>
+            <w:r>
+              <w:rPr>
+                <w:rFonts w:ascii="Courier New" w:eastAsiaTheme="minorHAnsi" w:hAnsi="Courier New" w:cs="Courier New"/>
+                <w:color w:val="FFC000"/>
+                <w:sz w:val="20"/>
+                <w:szCs w:val="20"/>
+                <w:lang w:val="en-US" w:eastAsia="en-US"/>
+                <w14:ligatures w14:val="standard"/>
+              </w:rPr>
+              <w:t>G</w:t>
+            </w:r>
+            <w:proofErr w:type="spellEnd"/>
+            <w:r>
+              <w:rPr>
+                <w:rFonts w:ascii="Courier New" w:eastAsiaTheme="minorHAnsi" w:hAnsi="Courier New" w:cs="Courier New"/>
+                <w:color w:val="800000"/>
+                <w:sz w:val="20"/>
+                <w:szCs w:val="20"/>
+                <w:lang w:val="en-US" w:eastAsia="en-US"/>
+                <w14:ligatures w14:val="standard"/>
+              </w:rPr>
+              <w:t>).</w:t>
+            </w:r>
+          </w:p>
+        </w:tc>
+        <w:tc>
+          <w:tcPr>
+            <w:tcW w:w="2949" w:type="dxa"/>
+          </w:tcPr>
+          <w:p>
+            <w:r>
+              <w:t>Erro - Utilizador inexistente</w:t>
+            </w:r>
+          </w:p>
+        </w:tc>
       </w:tr>
     </w:tbl>
     <w:p/>
+    <w:p/>
+    <w:p/>
+    <w:p/>
+    <w:p/>
+    <w:p/>
+    <w:p/>
+    <w:p/>
+    <w:tbl>
+      <w:tblPr>
+        <w:tblStyle w:val="TableGrid"/>
+        <w:tblW w:w="9209" w:type="dxa"/>
+        <w:tblLook w:val="04A0" w:firstRow="1" w:lastRow="0" w:firstColumn="1" w:lastColumn="0" w:noHBand="0" w:noVBand="1"/>
+      </w:tblPr>
+      <w:tblGrid>
+        <w:gridCol w:w="1674"/>
+        <w:gridCol w:w="3337"/>
+        <w:gridCol w:w="4198"/>
+      </w:tblGrid>
+      <w:tr>
+        <w:tc>
+          <w:tcPr>
+            <w:tcW w:w="1674" w:type="dxa"/>
+            <w:shd w:val="clear" w:color="auto" w:fill="A6A6A6" w:themeFill="background1" w:themeFillShade="A6"/>
+          </w:tcPr>
+          <w:p>
+            <w:r>
+              <w:lastRenderedPageBreak/>
+              <w:t>Módulo</w:t>
+            </w:r>
+          </w:p>
+        </w:tc>
+        <w:tc>
+          <w:tcPr>
+            <w:tcW w:w="7535" w:type="dxa"/>
+            <w:gridSpan w:val="2"/>
+          </w:tcPr>
+          <w:p>
+            <w:r>
+              <w:t>Inteligência Artificial</w:t>
+            </w:r>
+          </w:p>
+        </w:tc>
+      </w:tr>
+      <w:tr>
+        <w:tc>
+          <w:tcPr>
+            <w:tcW w:w="1674" w:type="dxa"/>
+            <w:shd w:val="clear" w:color="auto" w:fill="A6A6A6" w:themeFill="background1" w:themeFillShade="A6"/>
+          </w:tcPr>
+          <w:p>
+            <w:r>
+              <w:t>Objetivo</w:t>
+            </w:r>
+          </w:p>
+        </w:tc>
+        <w:tc>
+          <w:tcPr>
+            <w:tcW w:w="7535" w:type="dxa"/>
+            <w:gridSpan w:val="2"/>
+          </w:tcPr>
+          <w:p>
+            <w:r>
+              <w:t>Determinar o caminho mais forte</w:t>
+            </w:r>
+            <w:r>
+              <w:t xml:space="preserve"> e o mais curto entre 2 utilizadores</w:t>
+            </w:r>
+          </w:p>
+        </w:tc>
+      </w:tr>
+      <w:tr>
+        <w:tc>
+          <w:tcPr>
+            <w:tcW w:w="1674" w:type="dxa"/>
+            <w:shd w:val="clear" w:color="auto" w:fill="A6A6A6" w:themeFill="background1" w:themeFillShade="A6"/>
+          </w:tcPr>
+          <w:p>
+            <w:r>
+              <w:t>Método Teste</w:t>
+            </w:r>
+          </w:p>
+        </w:tc>
+        <w:tc>
+          <w:tcPr>
+            <w:tcW w:w="7535" w:type="dxa"/>
+            <w:gridSpan w:val="2"/>
+          </w:tcPr>
+          <w:p>
+            <w:r>
+              <w:t>Manual</w:t>
+            </w:r>
+          </w:p>
+        </w:tc>
+      </w:tr>
+      <w:tr>
+        <w:tc>
+          <w:tcPr>
+            <w:tcW w:w="1674" w:type="dxa"/>
+            <w:shd w:val="clear" w:color="auto" w:fill="A6A6A6" w:themeFill="background1" w:themeFillShade="A6"/>
+          </w:tcPr>
+          <w:p>
+            <w:pPr>
+              <w:jc w:val="center"/>
+            </w:pPr>
+            <w:r>
+              <w:rPr>
+                <w:sz w:val="24"/>
+              </w:rPr>
+              <w:t>Cenário</w:t>
+            </w:r>
+          </w:p>
+        </w:tc>
+        <w:tc>
+          <w:tcPr>
+            <w:tcW w:w="3337" w:type="dxa"/>
+            <w:shd w:val="clear" w:color="auto" w:fill="A6A6A6" w:themeFill="background1" w:themeFillShade="A6"/>
+          </w:tcPr>
+          <w:p>
+            <w:r>
+              <w:t>Teste</w:t>
+            </w:r>
+          </w:p>
+        </w:tc>
+        <w:tc>
+          <w:tcPr>
+            <w:tcW w:w="4198" w:type="dxa"/>
+            <w:shd w:val="clear" w:color="auto" w:fill="A6A6A6" w:themeFill="background1" w:themeFillShade="A6"/>
+          </w:tcPr>
+          <w:p>
+            <w:r>
+              <w:t>Resultado Esperado</w:t>
+            </w:r>
+          </w:p>
+        </w:tc>
+      </w:tr>
+      <w:tr>
+        <w:trPr>
+          <w:trHeight w:val="275"/>
+        </w:trPr>
+        <w:tc>
+          <w:tcPr>
+            <w:tcW w:w="1674" w:type="dxa"/>
+            <w:vMerge w:val="restart"/>
+          </w:tcPr>
+          <w:p>
+            <w:r>
+              <w:t>Base de conhecimento “bd.pl”</w:t>
+            </w:r>
+          </w:p>
+        </w:tc>
+        <w:tc>
+          <w:tcPr>
+            <w:tcW w:w="3337" w:type="dxa"/>
+          </w:tcPr>
+          <w:p>
+            <w:proofErr w:type="spellStart"/>
+            <w:proofErr w:type="gramStart"/>
+            <w:r>
+              <w:rPr>
+                <w:rFonts w:ascii="Courier New" w:eastAsiaTheme="minorHAnsi" w:hAnsi="Courier New" w:cs="Courier New"/>
+                <w:color w:val="00C0FF"/>
+                <w:sz w:val="20"/>
+                <w:szCs w:val="20"/>
+                <w:lang w:val="en-US" w:eastAsia="en-US"/>
+                <w14:ligatures w14:val="standard"/>
+              </w:rPr>
+              <w:t>camCurto</w:t>
+            </w:r>
+            <w:proofErr w:type="spellEnd"/>
+            <w:r>
+              <w:rPr>
+                <w:rFonts w:ascii="Courier New" w:eastAsiaTheme="minorHAnsi" w:hAnsi="Courier New" w:cs="Courier New"/>
+                <w:color w:val="800000"/>
+                <w:sz w:val="20"/>
+                <w:szCs w:val="20"/>
+                <w:lang w:val="en-US" w:eastAsia="en-US"/>
+                <w14:ligatures w14:val="standard"/>
+              </w:rPr>
+              <w:t>(</w:t>
+            </w:r>
+            <w:proofErr w:type="spellStart"/>
+            <w:proofErr w:type="gramEnd"/>
+            <w:r>
+              <w:rPr>
+                <w:rFonts w:ascii="Courier New" w:eastAsiaTheme="minorHAnsi" w:hAnsi="Courier New" w:cs="Courier New"/>
+                <w:color w:val="000080"/>
+                <w:sz w:val="20"/>
+                <w:szCs w:val="20"/>
+                <w:lang w:val="en-US" w:eastAsia="en-US"/>
+                <w14:ligatures w14:val="standard"/>
+              </w:rPr>
+              <w:t>hugo</w:t>
+            </w:r>
+            <w:r>
+              <w:rPr>
+                <w:rFonts w:ascii="Courier New" w:eastAsiaTheme="minorHAnsi" w:hAnsi="Courier New" w:cs="Courier New"/>
+                <w:color w:val="800000"/>
+                <w:sz w:val="20"/>
+                <w:szCs w:val="20"/>
+                <w:lang w:val="en-US" w:eastAsia="en-US"/>
+                <w14:ligatures w14:val="standard"/>
+              </w:rPr>
+              <w:t>,</w:t>
+            </w:r>
+            <w:r>
+              <w:rPr>
+                <w:rFonts w:ascii="Courier New" w:eastAsiaTheme="minorHAnsi" w:hAnsi="Courier New" w:cs="Courier New"/>
+                <w:color w:val="000080"/>
+                <w:sz w:val="20"/>
+                <w:szCs w:val="20"/>
+                <w:lang w:val="en-US" w:eastAsia="en-US"/>
+                <w14:ligatures w14:val="standard"/>
+              </w:rPr>
+              <w:t>sara</w:t>
+            </w:r>
+            <w:r>
+              <w:rPr>
+                <w:rFonts w:ascii="Courier New" w:eastAsiaTheme="minorHAnsi" w:hAnsi="Courier New" w:cs="Courier New"/>
+                <w:color w:val="800000"/>
+                <w:sz w:val="20"/>
+                <w:szCs w:val="20"/>
+                <w:lang w:val="en-US" w:eastAsia="en-US"/>
+                <w14:ligatures w14:val="standard"/>
+              </w:rPr>
+              <w:t>,</w:t>
+            </w:r>
+            <w:r>
+              <w:rPr>
+                <w:rFonts w:ascii="Courier New" w:eastAsiaTheme="minorHAnsi" w:hAnsi="Courier New" w:cs="Courier New"/>
+                <w:color w:val="FFC000"/>
+                <w:sz w:val="20"/>
+                <w:szCs w:val="20"/>
+                <w:lang w:val="en-US" w:eastAsia="en-US"/>
+                <w14:ligatures w14:val="standard"/>
+              </w:rPr>
+              <w:t>R</w:t>
+            </w:r>
+            <w:proofErr w:type="spellEnd"/>
+            <w:r>
+              <w:rPr>
+                <w:rFonts w:ascii="Courier New" w:eastAsiaTheme="minorHAnsi" w:hAnsi="Courier New" w:cs="Courier New"/>
+                <w:color w:val="800000"/>
+                <w:sz w:val="20"/>
+                <w:szCs w:val="20"/>
+                <w:lang w:val="en-US" w:eastAsia="en-US"/>
+                <w14:ligatures w14:val="standard"/>
+              </w:rPr>
+              <w:t>).</w:t>
+            </w:r>
+          </w:p>
+        </w:tc>
+        <w:tc>
+          <w:tcPr>
+            <w:tcW w:w="4198" w:type="dxa"/>
+          </w:tcPr>
+          <w:p>
+            <w:r>
+              <w:rPr>
+                <w:rFonts w:ascii="Courier New" w:eastAsiaTheme="minorHAnsi" w:hAnsi="Courier New" w:cs="Courier New"/>
+                <w:sz w:val="20"/>
+                <w:szCs w:val="20"/>
+                <w:lang w:val="en-US" w:eastAsia="en-US"/>
+                <w14:ligatures w14:val="standard"/>
+              </w:rPr>
+              <w:t>R = [</w:t>
+            </w:r>
+            <w:proofErr w:type="spellStart"/>
+            <w:r>
+              <w:rPr>
+                <w:rFonts w:ascii="Courier New" w:eastAsiaTheme="minorHAnsi" w:hAnsi="Courier New" w:cs="Courier New"/>
+                <w:sz w:val="20"/>
+                <w:szCs w:val="20"/>
+                <w:lang w:val="en-US" w:eastAsia="en-US"/>
+                <w14:ligatures w14:val="standard"/>
+              </w:rPr>
+              <w:t>hugo,catia,sara</w:t>
+            </w:r>
+            <w:proofErr w:type="spellEnd"/>
+            <w:r>
+              <w:rPr>
+                <w:rFonts w:ascii="Courier New" w:eastAsiaTheme="minorHAnsi" w:hAnsi="Courier New" w:cs="Courier New"/>
+                <w:sz w:val="20"/>
+                <w:szCs w:val="20"/>
+                <w:lang w:val="en-US" w:eastAsia="en-US"/>
+                <w14:ligatures w14:val="standard"/>
+              </w:rPr>
+              <w:t>]</w:t>
+            </w:r>
+          </w:p>
+        </w:tc>
+      </w:tr>
+      <w:tr>
+        <w:trPr>
+          <w:trHeight w:val="275"/>
+        </w:trPr>
+        <w:tc>
+          <w:tcPr>
+            <w:tcW w:w="1674" w:type="dxa"/>
+            <w:vMerge/>
+          </w:tcPr>
+          <w:p/>
+        </w:tc>
+        <w:tc>
+          <w:tcPr>
+            <w:tcW w:w="3337" w:type="dxa"/>
+          </w:tcPr>
+          <w:p>
+            <w:pPr>
+              <w:autoSpaceDE w:val="0"/>
+              <w:autoSpaceDN w:val="0"/>
+              <w:adjustRightInd w:val="0"/>
+              <w:spacing w:after="0" w:line="240" w:lineRule="auto"/>
+              <w:rPr>
+                <w:rFonts w:ascii="Courier New" w:eastAsiaTheme="minorHAnsi" w:hAnsi="Courier New" w:cs="Courier New"/>
+                <w:color w:val="800000"/>
+                <w:sz w:val="20"/>
+                <w:szCs w:val="20"/>
+                <w:lang w:val="en-US" w:eastAsia="en-US"/>
+                <w14:ligatures w14:val="standard"/>
+              </w:rPr>
+            </w:pPr>
+            <w:proofErr w:type="spellStart"/>
+            <w:proofErr w:type="gramStart"/>
+            <w:r>
+              <w:rPr>
+                <w:rFonts w:ascii="Courier New" w:eastAsiaTheme="minorHAnsi" w:hAnsi="Courier New" w:cs="Courier New"/>
+                <w:color w:val="00C0FF"/>
+                <w:sz w:val="20"/>
+                <w:szCs w:val="20"/>
+                <w:lang w:val="en-US" w:eastAsia="en-US"/>
+                <w14:ligatures w14:val="standard"/>
+              </w:rPr>
+              <w:t>cam</w:t>
+            </w:r>
+            <w:r>
+              <w:rPr>
+                <w:rFonts w:ascii="Courier New" w:eastAsiaTheme="minorHAnsi" w:hAnsi="Courier New" w:cs="Courier New"/>
+                <w:color w:val="00C0FF"/>
+                <w:sz w:val="20"/>
+                <w:szCs w:val="20"/>
+                <w:lang w:val="en-US" w:eastAsia="en-US"/>
+                <w14:ligatures w14:val="standard"/>
+              </w:rPr>
+              <w:t>Forte</w:t>
+            </w:r>
+            <w:proofErr w:type="spellEnd"/>
+            <w:r>
+              <w:rPr>
+                <w:rFonts w:ascii="Courier New" w:eastAsiaTheme="minorHAnsi" w:hAnsi="Courier New" w:cs="Courier New"/>
+                <w:color w:val="800000"/>
+                <w:sz w:val="20"/>
+                <w:szCs w:val="20"/>
+                <w:lang w:val="en-US" w:eastAsia="en-US"/>
+                <w14:ligatures w14:val="standard"/>
+              </w:rPr>
+              <w:t>(</w:t>
+            </w:r>
+            <w:proofErr w:type="spellStart"/>
+            <w:proofErr w:type="gramEnd"/>
+            <w:r>
+              <w:rPr>
+                <w:rFonts w:ascii="Courier New" w:eastAsiaTheme="minorHAnsi" w:hAnsi="Courier New" w:cs="Courier New"/>
+                <w:color w:val="000080"/>
+                <w:sz w:val="20"/>
+                <w:szCs w:val="20"/>
+                <w:lang w:val="en-US" w:eastAsia="en-US"/>
+                <w14:ligatures w14:val="standard"/>
+              </w:rPr>
+              <w:t>hugo</w:t>
+            </w:r>
+            <w:r>
+              <w:rPr>
+                <w:rFonts w:ascii="Courier New" w:eastAsiaTheme="minorHAnsi" w:hAnsi="Courier New" w:cs="Courier New"/>
+                <w:color w:val="800000"/>
+                <w:sz w:val="20"/>
+                <w:szCs w:val="20"/>
+                <w:lang w:val="en-US" w:eastAsia="en-US"/>
+                <w14:ligatures w14:val="standard"/>
+              </w:rPr>
+              <w:t>,</w:t>
+            </w:r>
+            <w:r>
+              <w:rPr>
+                <w:rFonts w:ascii="Courier New" w:eastAsiaTheme="minorHAnsi" w:hAnsi="Courier New" w:cs="Courier New"/>
+                <w:color w:val="000080"/>
+                <w:sz w:val="20"/>
+                <w:szCs w:val="20"/>
+                <w:lang w:val="en-US" w:eastAsia="en-US"/>
+                <w14:ligatures w14:val="standard"/>
+              </w:rPr>
+              <w:t>sara</w:t>
+            </w:r>
+            <w:r>
+              <w:rPr>
+                <w:rFonts w:ascii="Courier New" w:eastAsiaTheme="minorHAnsi" w:hAnsi="Courier New" w:cs="Courier New"/>
+                <w:color w:val="800000"/>
+                <w:sz w:val="20"/>
+                <w:szCs w:val="20"/>
+                <w:lang w:val="en-US" w:eastAsia="en-US"/>
+                <w14:ligatures w14:val="standard"/>
+              </w:rPr>
+              <w:t>,</w:t>
+            </w:r>
+            <w:r>
+              <w:rPr>
+                <w:rFonts w:ascii="Courier New" w:eastAsiaTheme="minorHAnsi" w:hAnsi="Courier New" w:cs="Courier New"/>
+                <w:color w:val="FFC000"/>
+                <w:sz w:val="20"/>
+                <w:szCs w:val="20"/>
+                <w:lang w:val="en-US" w:eastAsia="en-US"/>
+                <w14:ligatures w14:val="standard"/>
+              </w:rPr>
+              <w:t>R</w:t>
+            </w:r>
+            <w:proofErr w:type="spellEnd"/>
+            <w:r>
+              <w:rPr>
+                <w:rFonts w:ascii="Courier New" w:eastAsiaTheme="minorHAnsi" w:hAnsi="Courier New" w:cs="Courier New"/>
+                <w:color w:val="800000"/>
+                <w:sz w:val="20"/>
+                <w:szCs w:val="20"/>
+                <w:lang w:val="en-US" w:eastAsia="en-US"/>
+                <w14:ligatures w14:val="standard"/>
+              </w:rPr>
+              <w:t>).</w:t>
+            </w:r>
+          </w:p>
+          <w:p>
+            <w:pPr>
+              <w:rPr>
+                <w:rFonts w:ascii="Courier New" w:eastAsiaTheme="minorHAnsi" w:hAnsi="Courier New" w:cs="Courier New"/>
+                <w:color w:val="00C0FF"/>
+                <w:sz w:val="20"/>
+                <w:szCs w:val="20"/>
+                <w:lang w:val="en-US" w:eastAsia="en-US"/>
+                <w14:ligatures w14:val="standard"/>
+              </w:rPr>
+            </w:pPr>
+          </w:p>
+        </w:tc>
+        <w:tc>
+          <w:tcPr>
+            <w:tcW w:w="4198" w:type="dxa"/>
+          </w:tcPr>
+          <w:p>
+            <w:r>
+              <w:rPr>
+                <w:rFonts w:ascii="Courier New" w:eastAsiaTheme="minorHAnsi" w:hAnsi="Courier New" w:cs="Courier New"/>
+                <w:sz w:val="20"/>
+                <w:szCs w:val="20"/>
+                <w:lang w:val="en-US" w:eastAsia="en-US"/>
+                <w14:ligatures w14:val="standard"/>
+              </w:rPr>
+              <w:t xml:space="preserve">R </w:t>
+            </w:r>
+            <w:r>
+              <w:rPr>
+                <w:rFonts w:ascii="Courier New" w:eastAsiaTheme="minorHAnsi" w:hAnsi="Courier New" w:cs="Courier New"/>
+                <w:sz w:val="20"/>
+                <w:szCs w:val="20"/>
+                <w:lang w:val="en-US" w:eastAsia="en-US"/>
+                <w14:ligatures w14:val="standard"/>
+              </w:rPr>
+              <w:t>=</w:t>
+            </w:r>
+            <w:r>
+              <w:rPr>
+                <w:rFonts w:ascii="Courier New" w:eastAsiaTheme="minorHAnsi" w:hAnsi="Courier New" w:cs="Courier New"/>
+                <w:sz w:val="20"/>
+                <w:szCs w:val="20"/>
+                <w:lang w:val="en-US" w:eastAsia="en-US"/>
+                <w14:ligatures w14:val="standard"/>
+              </w:rPr>
+              <w:t xml:space="preserve"> </w:t>
+            </w:r>
+            <w:r>
+              <w:rPr>
+                <w:rFonts w:ascii="Courier New" w:eastAsiaTheme="minorHAnsi" w:hAnsi="Courier New" w:cs="Courier New"/>
+                <w:sz w:val="20"/>
+                <w:szCs w:val="20"/>
+                <w:lang w:val="en-US" w:eastAsia="en-US"/>
+                <w14:ligatures w14:val="standard"/>
+              </w:rPr>
+              <w:t>[</w:t>
+            </w:r>
+            <w:proofErr w:type="spellStart"/>
+            <w:r>
+              <w:rPr>
+                <w:rFonts w:ascii="Courier New" w:eastAsiaTheme="minorHAnsi" w:hAnsi="Courier New" w:cs="Courier New"/>
+                <w:sz w:val="20"/>
+                <w:szCs w:val="20"/>
+                <w:lang w:val="en-US" w:eastAsia="en-US"/>
+                <w14:ligatures w14:val="standard"/>
+              </w:rPr>
+              <w:t>hugo,mario,bruno,catia,sara</w:t>
+            </w:r>
+            <w:proofErr w:type="spellEnd"/>
+            <w:r>
+              <w:rPr>
+                <w:rFonts w:ascii="Courier New" w:eastAsiaTheme="minorHAnsi" w:hAnsi="Courier New" w:cs="Courier New"/>
+                <w:sz w:val="20"/>
+                <w:szCs w:val="20"/>
+                <w:lang w:val="en-US" w:eastAsia="en-US"/>
+                <w14:ligatures w14:val="standard"/>
+              </w:rPr>
+              <w:t>]</w:t>
+            </w:r>
+          </w:p>
+        </w:tc>
+      </w:tr>
+      <w:tr>
+        <w:trPr>
+          <w:trHeight w:val="275"/>
+        </w:trPr>
+        <w:tc>
+          <w:tcPr>
+            <w:tcW w:w="1674" w:type="dxa"/>
+            <w:vMerge/>
+          </w:tcPr>
+          <w:p/>
+        </w:tc>
+        <w:tc>
+          <w:tcPr>
+            <w:tcW w:w="3337" w:type="dxa"/>
+          </w:tcPr>
+          <w:p>
+            <w:pPr>
+              <w:rPr>
+                <w:rFonts w:ascii="Courier New" w:eastAsiaTheme="minorHAnsi" w:hAnsi="Courier New" w:cs="Courier New"/>
+                <w:color w:val="00C0FF"/>
+                <w:sz w:val="20"/>
+                <w:szCs w:val="20"/>
+                <w:lang w:val="en-US" w:eastAsia="en-US"/>
+                <w14:ligatures w14:val="standard"/>
+              </w:rPr>
+            </w:pPr>
+            <w:proofErr w:type="spellStart"/>
+            <w:proofErr w:type="gramStart"/>
+            <w:r>
+              <w:rPr>
+                <w:rFonts w:ascii="Courier New" w:eastAsiaTheme="minorHAnsi" w:hAnsi="Courier New" w:cs="Courier New"/>
+                <w:color w:val="00C0FF"/>
+                <w:sz w:val="20"/>
+                <w:szCs w:val="20"/>
+                <w:lang w:val="en-US" w:eastAsia="en-US"/>
+                <w14:ligatures w14:val="standard"/>
+              </w:rPr>
+              <w:t>camCurto</w:t>
+            </w:r>
+            <w:proofErr w:type="spellEnd"/>
+            <w:r>
+              <w:rPr>
+                <w:rFonts w:ascii="Courier New" w:eastAsiaTheme="minorHAnsi" w:hAnsi="Courier New" w:cs="Courier New"/>
+                <w:color w:val="800000"/>
+                <w:sz w:val="20"/>
+                <w:szCs w:val="20"/>
+                <w:lang w:val="en-US" w:eastAsia="en-US"/>
+                <w14:ligatures w14:val="standard"/>
+              </w:rPr>
+              <w:t>(</w:t>
+            </w:r>
+            <w:proofErr w:type="spellStart"/>
+            <w:proofErr w:type="gramEnd"/>
+            <w:r>
+              <w:rPr>
+                <w:rFonts w:ascii="Courier New" w:eastAsiaTheme="minorHAnsi" w:hAnsi="Courier New" w:cs="Courier New"/>
+                <w:color w:val="000080"/>
+                <w:sz w:val="20"/>
+                <w:szCs w:val="20"/>
+                <w:lang w:val="en-US" w:eastAsia="en-US"/>
+                <w14:ligatures w14:val="standard"/>
+              </w:rPr>
+              <w:t>bruno</w:t>
+            </w:r>
+            <w:r>
+              <w:rPr>
+                <w:rFonts w:ascii="Courier New" w:eastAsiaTheme="minorHAnsi" w:hAnsi="Courier New" w:cs="Courier New"/>
+                <w:color w:val="800000"/>
+                <w:sz w:val="20"/>
+                <w:szCs w:val="20"/>
+                <w:lang w:val="en-US" w:eastAsia="en-US"/>
+                <w14:ligatures w14:val="standard"/>
+              </w:rPr>
+              <w:t>,</w:t>
+            </w:r>
+            <w:r>
+              <w:rPr>
+                <w:rFonts w:ascii="Courier New" w:eastAsiaTheme="minorHAnsi" w:hAnsi="Courier New" w:cs="Courier New"/>
+                <w:color w:val="000080"/>
+                <w:sz w:val="20"/>
+                <w:szCs w:val="20"/>
+                <w:lang w:val="en-US" w:eastAsia="en-US"/>
+                <w14:ligatures w14:val="standard"/>
+              </w:rPr>
+              <w:t>asd</w:t>
+            </w:r>
+            <w:r>
+              <w:rPr>
+                <w:rFonts w:ascii="Courier New" w:eastAsiaTheme="minorHAnsi" w:hAnsi="Courier New" w:cs="Courier New"/>
+                <w:color w:val="800000"/>
+                <w:sz w:val="20"/>
+                <w:szCs w:val="20"/>
+                <w:lang w:val="en-US" w:eastAsia="en-US"/>
+                <w14:ligatures w14:val="standard"/>
+              </w:rPr>
+              <w:t>,</w:t>
+            </w:r>
+            <w:r>
+              <w:rPr>
+                <w:rFonts w:ascii="Courier New" w:eastAsiaTheme="minorHAnsi" w:hAnsi="Courier New" w:cs="Courier New"/>
+                <w:color w:val="FFC000"/>
+                <w:sz w:val="20"/>
+                <w:szCs w:val="20"/>
+                <w:lang w:val="en-US" w:eastAsia="en-US"/>
+                <w14:ligatures w14:val="standard"/>
+              </w:rPr>
+              <w:t>R</w:t>
+            </w:r>
+            <w:proofErr w:type="spellEnd"/>
+            <w:r>
+              <w:rPr>
+                <w:rFonts w:ascii="Courier New" w:eastAsiaTheme="minorHAnsi" w:hAnsi="Courier New" w:cs="Courier New"/>
+                <w:color w:val="800000"/>
+                <w:sz w:val="20"/>
+                <w:szCs w:val="20"/>
+                <w:lang w:val="en-US" w:eastAsia="en-US"/>
+                <w14:ligatures w14:val="standard"/>
+              </w:rPr>
+              <w:t>).</w:t>
+            </w:r>
+          </w:p>
+        </w:tc>
+        <w:tc>
+          <w:tcPr>
+            <w:tcW w:w="4198" w:type="dxa"/>
+          </w:tcPr>
+          <w:p>
+            <w:r>
+              <w:t>Erro - Utilizador inexistente</w:t>
+            </w:r>
+          </w:p>
+        </w:tc>
+      </w:tr>
+    </w:tbl>
+    <w:p/>
+    <w:p>
+      <w:bookmarkStart w:id="0" w:name="_GoBack"/>
+      <w:bookmarkEnd w:id="0"/>
+    </w:p>
     <w:sectPr>
       <w:pgSz w:w="12240" w:h="15840"/>
       <w:pgMar w:top="1417" w:right="1701" w:bottom="1417" w:left="1701" w:header="708" w:footer="708" w:gutter="0"/>

</xml_diff>

<commit_message>
Bruno: Grau medio separa??o (s/ corte).
Tradu??o sem?ntica (tags parametriz?veis)

Testes
</commit_message>
<xml_diff>
--- a/Testes/Testes IA.docx
+++ b/Testes/Testes IA.docx
@@ -1134,13 +1134,8 @@
             <w:tcW w:w="2949" w:type="dxa"/>
           </w:tcPr>
           <w:p>
-            <w:proofErr w:type="gramStart"/>
-            <w:r>
-              <w:t>L=[bruno</w:t>
-            </w:r>
-            <w:proofErr w:type="gramEnd"/>
-            <w:r>
-              <w:t>]</w:t>
+            <w:r>
+              <w:t>L=[bruno]</w:t>
             </w:r>
           </w:p>
         </w:tc>
@@ -1361,13 +1356,8 @@
             <w:tcW w:w="2949" w:type="dxa"/>
           </w:tcPr>
           <w:p>
-            <w:proofErr w:type="gramStart"/>
-            <w:r>
-              <w:t>L=[</w:t>
-            </w:r>
-            <w:proofErr w:type="gramEnd"/>
-            <w:r>
-              <w:t xml:space="preserve"> ]</w:t>
+            <w:r>
+              <w:t>L=[ ]</w:t>
             </w:r>
           </w:p>
         </w:tc>
@@ -1416,23 +1406,7 @@
           </w:tcPr>
           <w:p>
             <w:r>
-              <w:t>Determinar quem são os “</w:t>
-            </w:r>
-            <w:proofErr w:type="spellStart"/>
-            <w:r>
-              <w:t>maven</w:t>
-            </w:r>
-            <w:proofErr w:type="spellEnd"/>
-            <w:r>
-              <w:t>” de um determinado assunto (</w:t>
-            </w:r>
-            <w:proofErr w:type="spellStart"/>
-            <w:r>
-              <w:t>tag</w:t>
-            </w:r>
-            <w:proofErr w:type="spellEnd"/>
-            <w:r>
-              <w:t>).</w:t>
+              <w:t>Determinar quem são os “maven” de um determinado assunto (tag).</w:t>
             </w:r>
           </w:p>
         </w:tc>
@@ -1600,13 +1574,8 @@
           </w:tcPr>
           <w:p>
             <w:r>
-              <w:t>U=</w:t>
-            </w:r>
-            <w:proofErr w:type="spellStart"/>
-            <w:r>
-              <w:t>mario</w:t>
-            </w:r>
-            <w:proofErr w:type="spellEnd"/>
+              <w:t>U=mario</w:t>
+            </w:r>
           </w:p>
         </w:tc>
       </w:tr>
@@ -1714,18 +1683,7 @@
           </w:tcPr>
           <w:p>
             <w:r>
-              <w:t xml:space="preserve">Erro </w:t>
-            </w:r>
-            <w:r>
-              <w:t>–</w:t>
-            </w:r>
-            <w:proofErr w:type="gramStart"/>
-            <w:r>
-              <w:t>min</w:t>
-            </w:r>
-            <w:proofErr w:type="gramEnd"/>
-            <w:r>
-              <w:t xml:space="preserve"> utilizadores não atingido</w:t>
+              <w:t>Erro –min utilizadores não atingido</w:t>
             </w:r>
           </w:p>
         </w:tc>
@@ -1834,15 +1792,7 @@
           </w:tcPr>
           <w:p>
             <w:r>
-              <w:t xml:space="preserve">Erro – </w:t>
-            </w:r>
-            <w:proofErr w:type="spellStart"/>
-            <w:r>
-              <w:t>Tag</w:t>
-            </w:r>
-            <w:proofErr w:type="spellEnd"/>
-            <w:r>
-              <w:t xml:space="preserve"> não existente</w:t>
+              <w:t>Erro – Tag não existente</w:t>
             </w:r>
           </w:p>
         </w:tc>
@@ -2108,13 +2058,8 @@
             <w:tcW w:w="2949" w:type="dxa"/>
           </w:tcPr>
           <w:p>
-            <w:proofErr w:type="gramStart"/>
-            <w:r>
-              <w:t>G=[bruno</w:t>
-            </w:r>
-            <w:proofErr w:type="gramEnd"/>
-            <w:r>
-              <w:t>]</w:t>
+            <w:r>
+              <w:t>G=[bruno]</w:t>
             </w:r>
           </w:p>
         </w:tc>
@@ -2246,13 +2191,8 @@
             <w:tcW w:w="2949" w:type="dxa"/>
           </w:tcPr>
           <w:p>
-            <w:proofErr w:type="gramStart"/>
-            <w:r>
-              <w:t>G=[</w:t>
-            </w:r>
-            <w:proofErr w:type="gramEnd"/>
-            <w:r>
-              <w:t xml:space="preserve"> ]</w:t>
+            <w:r>
+              <w:t>G=[ ]</w:t>
             </w:r>
           </w:p>
         </w:tc>
@@ -2842,62 +2782,10 @@
                 <w:rFonts w:ascii="Courier New" w:eastAsiaTheme="minorHAnsi" w:hAnsi="Courier New" w:cs="Courier New"/>
                 <w:sz w:val="20"/>
                 <w:szCs w:val="20"/>
-                <w:lang w:val="en-US" w:eastAsia="en-US"/>
-                <w14:ligatures w14:val="standard"/>
-              </w:rPr>
-              <w:t xml:space="preserve">R </w:t>
-            </w:r>
-            <w:r>
-              <w:rPr>
-                <w:rFonts w:ascii="Courier New" w:eastAsiaTheme="minorHAnsi" w:hAnsi="Courier New" w:cs="Courier New"/>
-                <w:sz w:val="20"/>
-                <w:szCs w:val="20"/>
-                <w:lang w:val="en-US" w:eastAsia="en-US"/>
-                <w14:ligatures w14:val="standard"/>
-              </w:rPr>
-              <w:t>=</w:t>
-            </w:r>
-            <w:r>
-              <w:rPr>
-                <w:rFonts w:ascii="Courier New" w:eastAsiaTheme="minorHAnsi" w:hAnsi="Courier New" w:cs="Courier New"/>
-                <w:sz w:val="20"/>
-                <w:szCs w:val="20"/>
-                <w:lang w:val="en-US" w:eastAsia="en-US"/>
-                <w14:ligatures w14:val="standard"/>
-              </w:rPr>
-              <w:t xml:space="preserve"> </w:t>
-            </w:r>
-            <w:r>
-              <w:rPr>
-                <w:rFonts w:ascii="Courier New" w:eastAsiaTheme="minorHAnsi" w:hAnsi="Courier New" w:cs="Courier New"/>
-                <w:sz w:val="20"/>
-                <w:szCs w:val="20"/>
-                <w:lang w:val="en-US" w:eastAsia="en-US"/>
-                <w14:ligatures w14:val="standard"/>
-              </w:rPr>
-              <w:t>[</w:t>
-            </w:r>
-            <w:proofErr w:type="spellStart"/>
-            <w:r>
-              <w:rPr>
-                <w:rFonts w:ascii="Courier New" w:eastAsiaTheme="minorHAnsi" w:hAnsi="Courier New" w:cs="Courier New"/>
-                <w:sz w:val="20"/>
-                <w:szCs w:val="20"/>
-                <w:lang w:val="en-US" w:eastAsia="en-US"/>
-                <w14:ligatures w14:val="standard"/>
-              </w:rPr>
-              <w:t>hugo,mario,bruno,catia,sara</w:t>
-            </w:r>
-            <w:proofErr w:type="spellEnd"/>
-            <w:r>
-              <w:rPr>
-                <w:rFonts w:ascii="Courier New" w:eastAsiaTheme="minorHAnsi" w:hAnsi="Courier New" w:cs="Courier New"/>
-                <w:sz w:val="20"/>
-                <w:szCs w:val="20"/>
-                <w:lang w:val="en-US" w:eastAsia="en-US"/>
-                <w14:ligatures w14:val="standard"/>
-              </w:rPr>
-              <w:t>]</w:t>
+                <w:lang w:eastAsia="en-US"/>
+                <w14:ligatures w14:val="standard"/>
+              </w:rPr>
+              <w:t>R = [hugo,mario,bruno,catia,sara]</w:t>
             </w:r>
           </w:p>
         </w:tc>
@@ -3037,10 +2925,578 @@
       </w:tr>
     </w:tbl>
     <w:p/>
-    <w:p>
-      <w:bookmarkStart w:id="0" w:name="_GoBack"/>
-      <w:bookmarkEnd w:id="0"/>
-    </w:p>
+    <w:tbl>
+      <w:tblPr>
+        <w:tblStyle w:val="TableGrid"/>
+        <w:tblW w:w="0" w:type="auto"/>
+        <w:tblLook w:val="04A0" w:firstRow="1" w:lastRow="0" w:firstColumn="1" w:lastColumn="0" w:noHBand="0" w:noVBand="1"/>
+      </w:tblPr>
+      <w:tblGrid>
+        <w:gridCol w:w="2550"/>
+        <w:gridCol w:w="3697"/>
+        <w:gridCol w:w="2581"/>
+      </w:tblGrid>
+      <w:tr>
+        <w:tc>
+          <w:tcPr>
+            <w:tcW w:w="2830" w:type="dxa"/>
+            <w:shd w:val="clear" w:color="auto" w:fill="A6A6A6" w:themeFill="background1" w:themeFillShade="A6"/>
+          </w:tcPr>
+          <w:p>
+            <w:r>
+              <w:t>Módulo</w:t>
+            </w:r>
+          </w:p>
+        </w:tc>
+        <w:tc>
+          <w:tcPr>
+            <w:tcW w:w="5998" w:type="dxa"/>
+            <w:gridSpan w:val="2"/>
+          </w:tcPr>
+          <w:p>
+            <w:r>
+              <w:t>Inteligência Artificial</w:t>
+            </w:r>
+          </w:p>
+        </w:tc>
+      </w:tr>
+      <w:tr>
+        <w:tc>
+          <w:tcPr>
+            <w:tcW w:w="2830" w:type="dxa"/>
+            <w:shd w:val="clear" w:color="auto" w:fill="A6A6A6" w:themeFill="background1" w:themeFillShade="A6"/>
+          </w:tcPr>
+          <w:p>
+            <w:r>
+              <w:t>Objetivo</w:t>
+            </w:r>
+          </w:p>
+        </w:tc>
+        <w:tc>
+          <w:tcPr>
+            <w:tcW w:w="5998" w:type="dxa"/>
+            <w:gridSpan w:val="2"/>
+          </w:tcPr>
+          <w:p>
+            <w:pPr>
+              <w:pStyle w:val="Default"/>
+              <w:rPr>
+                <w:sz w:val="22"/>
+                <w:szCs w:val="22"/>
+              </w:rPr>
+            </w:pPr>
+            <w:r>
+              <w:rPr>
+                <w:sz w:val="22"/>
+                <w:szCs w:val="22"/>
+              </w:rPr>
+              <w:t xml:space="preserve">Obter os amigos que tenham em comum </w:t>
+            </w:r>
+            <w:r>
+              <w:rPr>
+                <w:i/>
+                <w:iCs/>
+                <w:sz w:val="22"/>
+                <w:szCs w:val="22"/>
+              </w:rPr>
+              <w:t xml:space="preserve">X tags </w:t>
+            </w:r>
+            <w:r>
+              <w:rPr>
+                <w:i/>
+                <w:iCs/>
+                <w:sz w:val="22"/>
+                <w:szCs w:val="22"/>
+              </w:rPr>
+              <w:t xml:space="preserve"> (c/ semântica tags)</w:t>
+            </w:r>
+          </w:p>
+        </w:tc>
+      </w:tr>
+      <w:tr>
+        <w:tc>
+          <w:tcPr>
+            <w:tcW w:w="2830" w:type="dxa"/>
+            <w:shd w:val="clear" w:color="auto" w:fill="A6A6A6" w:themeFill="background1" w:themeFillShade="A6"/>
+          </w:tcPr>
+          <w:p>
+            <w:r>
+              <w:t>Método Teste</w:t>
+            </w:r>
+          </w:p>
+        </w:tc>
+        <w:tc>
+          <w:tcPr>
+            <w:tcW w:w="5998" w:type="dxa"/>
+            <w:gridSpan w:val="2"/>
+          </w:tcPr>
+          <w:p>
+            <w:r>
+              <w:t>Manual</w:t>
+            </w:r>
+          </w:p>
+        </w:tc>
+      </w:tr>
+      <w:tr>
+        <w:tc>
+          <w:tcPr>
+            <w:tcW w:w="2830" w:type="dxa"/>
+            <w:shd w:val="clear" w:color="auto" w:fill="A6A6A6" w:themeFill="background1" w:themeFillShade="A6"/>
+          </w:tcPr>
+          <w:p>
+            <w:pPr>
+              <w:jc w:val="center"/>
+            </w:pPr>
+            <w:r>
+              <w:rPr>
+                <w:sz w:val="24"/>
+              </w:rPr>
+              <w:t>Cenário</w:t>
+            </w:r>
+          </w:p>
+        </w:tc>
+        <w:tc>
+          <w:tcPr>
+            <w:tcW w:w="3049" w:type="dxa"/>
+            <w:shd w:val="clear" w:color="auto" w:fill="A6A6A6" w:themeFill="background1" w:themeFillShade="A6"/>
+          </w:tcPr>
+          <w:p>
+            <w:r>
+              <w:t>Teste</w:t>
+            </w:r>
+          </w:p>
+        </w:tc>
+        <w:tc>
+          <w:tcPr>
+            <w:tcW w:w="2949" w:type="dxa"/>
+            <w:shd w:val="clear" w:color="auto" w:fill="A6A6A6" w:themeFill="background1" w:themeFillShade="A6"/>
+          </w:tcPr>
+          <w:p>
+            <w:r>
+              <w:t>Resultado Esperado</w:t>
+            </w:r>
+          </w:p>
+        </w:tc>
+      </w:tr>
+      <w:tr>
+        <w:trPr>
+          <w:trHeight w:val="275"/>
+        </w:trPr>
+        <w:tc>
+          <w:tcPr>
+            <w:tcW w:w="2830" w:type="dxa"/>
+            <w:vMerge w:val="restart"/>
+          </w:tcPr>
+          <w:p>
+            <w:r>
+              <w:t>Base de conhecimento “bd.pl”</w:t>
+            </w:r>
+          </w:p>
+        </w:tc>
+        <w:tc>
+          <w:tcPr>
+            <w:tcW w:w="3049" w:type="dxa"/>
+          </w:tcPr>
+          <w:p>
+            <w:r>
+              <w:rPr>
+                <w:rFonts w:ascii="Courier New" w:eastAsiaTheme="minorHAnsi" w:hAnsi="Courier New" w:cs="Courier New"/>
+                <w:color w:val="00C0FF"/>
+                <w:sz w:val="20"/>
+                <w:szCs w:val="20"/>
+                <w:lang w:eastAsia="en-US"/>
+                <w14:ligatures w14:val="standard"/>
+              </w:rPr>
+              <w:t>amigosTag</w:t>
+            </w:r>
+            <w:r>
+              <w:rPr>
+                <w:rFonts w:ascii="Courier New" w:eastAsiaTheme="minorHAnsi" w:hAnsi="Courier New" w:cs="Courier New"/>
+                <w:color w:val="800000"/>
+                <w:sz w:val="20"/>
+                <w:szCs w:val="20"/>
+                <w:lang w:eastAsia="en-US"/>
+                <w14:ligatures w14:val="standard"/>
+              </w:rPr>
+              <w:t>(</w:t>
+            </w:r>
+            <w:r>
+              <w:rPr>
+                <w:rFonts w:ascii="Courier New" w:eastAsiaTheme="minorHAnsi" w:hAnsi="Courier New" w:cs="Courier New"/>
+                <w:color w:val="000080"/>
+                <w:sz w:val="20"/>
+                <w:szCs w:val="20"/>
+                <w:lang w:eastAsia="en-US"/>
+                <w14:ligatures w14:val="standard"/>
+              </w:rPr>
+              <w:t>bruno</w:t>
+            </w:r>
+            <w:r>
+              <w:rPr>
+                <w:rFonts w:ascii="Courier New" w:eastAsiaTheme="minorHAnsi" w:hAnsi="Courier New" w:cs="Courier New"/>
+                <w:color w:val="800000"/>
+                <w:sz w:val="20"/>
+                <w:szCs w:val="20"/>
+                <w:lang w:eastAsia="en-US"/>
+                <w14:ligatures w14:val="standard"/>
+              </w:rPr>
+              <w:t>,[</w:t>
+            </w:r>
+            <w:r>
+              <w:rPr>
+                <w:rFonts w:ascii="Courier New" w:eastAsiaTheme="minorHAnsi" w:hAnsi="Courier New" w:cs="Courier New"/>
+                <w:color w:val="000080"/>
+                <w:sz w:val="20"/>
+                <w:szCs w:val="20"/>
+                <w:lang w:eastAsia="en-US"/>
+                <w14:ligatures w14:val="standard"/>
+              </w:rPr>
+              <w:t>chelsea</w:t>
+            </w:r>
+            <w:r>
+              <w:rPr>
+                <w:rFonts w:ascii="Courier New" w:eastAsiaTheme="minorHAnsi" w:hAnsi="Courier New" w:cs="Courier New"/>
+                <w:color w:val="800000"/>
+                <w:sz w:val="20"/>
+                <w:szCs w:val="20"/>
+                <w:lang w:eastAsia="en-US"/>
+                <w14:ligatures w14:val="standard"/>
+              </w:rPr>
+              <w:t>],</w:t>
+            </w:r>
+            <w:r>
+              <w:rPr>
+                <w:rFonts w:ascii="Courier New" w:eastAsiaTheme="minorHAnsi" w:hAnsi="Courier New" w:cs="Courier New"/>
+                <w:color w:val="FFC000"/>
+                <w:sz w:val="20"/>
+                <w:szCs w:val="20"/>
+                <w:lang w:eastAsia="en-US"/>
+                <w14:ligatures w14:val="standard"/>
+              </w:rPr>
+              <w:t>L</w:t>
+            </w:r>
+            <w:r>
+              <w:rPr>
+                <w:rFonts w:ascii="Courier New" w:eastAsiaTheme="minorHAnsi" w:hAnsi="Courier New" w:cs="Courier New"/>
+                <w:color w:val="800000"/>
+                <w:sz w:val="20"/>
+                <w:szCs w:val="20"/>
+                <w:lang w:eastAsia="en-US"/>
+                <w14:ligatures w14:val="standard"/>
+              </w:rPr>
+              <w:t>).</w:t>
+            </w:r>
+          </w:p>
+        </w:tc>
+        <w:tc>
+          <w:tcPr>
+            <w:tcW w:w="2949" w:type="dxa"/>
+          </w:tcPr>
+          <w:p>
+            <w:r>
+              <w:rPr>
+                <w:rFonts w:ascii="Courier New" w:eastAsiaTheme="minorHAnsi" w:hAnsi="Courier New" w:cs="Courier New"/>
+                <w:sz w:val="20"/>
+                <w:szCs w:val="20"/>
+                <w:lang w:eastAsia="en-US"/>
+                <w14:ligatures w14:val="standard"/>
+              </w:rPr>
+              <w:t>L = [catia</w:t>
+            </w:r>
+            <w:r>
+              <w:rPr>
+                <w:rFonts w:ascii="Courier New" w:eastAsiaTheme="minorHAnsi" w:hAnsi="Courier New" w:cs="Courier New"/>
+                <w:sz w:val="20"/>
+                <w:szCs w:val="20"/>
+                <w:lang w:eastAsia="en-US"/>
+                <w14:ligatures w14:val="standard"/>
+              </w:rPr>
+              <w:t>]</w:t>
+            </w:r>
+          </w:p>
+        </w:tc>
+      </w:tr>
+      <w:tr>
+        <w:trPr>
+          <w:trHeight w:val="275"/>
+        </w:trPr>
+        <w:tc>
+          <w:tcPr>
+            <w:tcW w:w="2830" w:type="dxa"/>
+            <w:vMerge/>
+          </w:tcPr>
+          <w:p/>
+        </w:tc>
+        <w:tc>
+          <w:tcPr>
+            <w:tcW w:w="3049" w:type="dxa"/>
+          </w:tcPr>
+          <w:p>
+            <w:pPr>
+              <w:rPr>
+                <w:rFonts w:ascii="Courier New" w:eastAsiaTheme="minorHAnsi" w:hAnsi="Courier New" w:cs="Courier New"/>
+                <w:color w:val="00C0FF"/>
+                <w:sz w:val="20"/>
+                <w:szCs w:val="20"/>
+                <w:lang w:val="en-US" w:eastAsia="en-US"/>
+                <w14:ligatures w14:val="standard"/>
+              </w:rPr>
+            </w:pPr>
+            <w:r>
+              <w:rPr>
+                <w:rFonts w:ascii="Courier New" w:eastAsiaTheme="minorHAnsi" w:hAnsi="Courier New" w:cs="Courier New"/>
+                <w:color w:val="00C0FF"/>
+                <w:sz w:val="20"/>
+                <w:szCs w:val="20"/>
+                <w:lang w:eastAsia="en-US"/>
+                <w14:ligatures w14:val="standard"/>
+              </w:rPr>
+              <w:t>amigosTag</w:t>
+            </w:r>
+            <w:r>
+              <w:rPr>
+                <w:rFonts w:ascii="Courier New" w:eastAsiaTheme="minorHAnsi" w:hAnsi="Courier New" w:cs="Courier New"/>
+                <w:color w:val="800000"/>
+                <w:sz w:val="20"/>
+                <w:szCs w:val="20"/>
+                <w:lang w:eastAsia="en-US"/>
+                <w14:ligatures w14:val="standard"/>
+              </w:rPr>
+              <w:t>(</w:t>
+            </w:r>
+            <w:r>
+              <w:rPr>
+                <w:rFonts w:ascii="Courier New" w:eastAsiaTheme="minorHAnsi" w:hAnsi="Courier New" w:cs="Courier New"/>
+                <w:color w:val="000080"/>
+                <w:sz w:val="20"/>
+                <w:szCs w:val="20"/>
+                <w:lang w:eastAsia="en-US"/>
+                <w14:ligatures w14:val="standard"/>
+              </w:rPr>
+              <w:t>bruno</w:t>
+            </w:r>
+            <w:r>
+              <w:rPr>
+                <w:rFonts w:ascii="Courier New" w:eastAsiaTheme="minorHAnsi" w:hAnsi="Courier New" w:cs="Courier New"/>
+                <w:color w:val="800000"/>
+                <w:sz w:val="20"/>
+                <w:szCs w:val="20"/>
+                <w:lang w:eastAsia="en-US"/>
+                <w14:ligatures w14:val="standard"/>
+              </w:rPr>
+              <w:t>,[</w:t>
+            </w:r>
+            <w:r>
+              <w:rPr>
+                <w:rFonts w:ascii="Courier New" w:eastAsiaTheme="minorHAnsi" w:hAnsi="Courier New" w:cs="Courier New"/>
+                <w:color w:val="000080"/>
+                <w:sz w:val="20"/>
+                <w:szCs w:val="20"/>
+                <w:lang w:eastAsia="en-US"/>
+                <w14:ligatures w14:val="standard"/>
+              </w:rPr>
+              <w:t>blues</w:t>
+            </w:r>
+            <w:r>
+              <w:rPr>
+                <w:rFonts w:ascii="Courier New" w:eastAsiaTheme="minorHAnsi" w:hAnsi="Courier New" w:cs="Courier New"/>
+                <w:color w:val="800000"/>
+                <w:sz w:val="20"/>
+                <w:szCs w:val="20"/>
+                <w:lang w:eastAsia="en-US"/>
+                <w14:ligatures w14:val="standard"/>
+              </w:rPr>
+              <w:t>],</w:t>
+            </w:r>
+            <w:r>
+              <w:rPr>
+                <w:rFonts w:ascii="Courier New" w:eastAsiaTheme="minorHAnsi" w:hAnsi="Courier New" w:cs="Courier New"/>
+                <w:color w:val="FFC000"/>
+                <w:sz w:val="20"/>
+                <w:szCs w:val="20"/>
+                <w:lang w:eastAsia="en-US"/>
+                <w14:ligatures w14:val="standard"/>
+              </w:rPr>
+              <w:t>L</w:t>
+            </w:r>
+            <w:r>
+              <w:rPr>
+                <w:rFonts w:ascii="Courier New" w:eastAsiaTheme="minorHAnsi" w:hAnsi="Courier New" w:cs="Courier New"/>
+                <w:color w:val="800000"/>
+                <w:sz w:val="20"/>
+                <w:szCs w:val="20"/>
+                <w:lang w:eastAsia="en-US"/>
+                <w14:ligatures w14:val="standard"/>
+              </w:rPr>
+              <w:t>).</w:t>
+            </w:r>
+          </w:p>
+        </w:tc>
+        <w:tc>
+          <w:tcPr>
+            <w:tcW w:w="2949" w:type="dxa"/>
+          </w:tcPr>
+          <w:p>
+            <w:r>
+              <w:rPr>
+                <w:rFonts w:ascii="Courier New" w:eastAsiaTheme="minorHAnsi" w:hAnsi="Courier New" w:cs="Courier New"/>
+                <w:sz w:val="20"/>
+                <w:szCs w:val="20"/>
+                <w:lang w:eastAsia="en-US"/>
+                <w14:ligatures w14:val="standard"/>
+              </w:rPr>
+              <w:t>L = [catia</w:t>
+            </w:r>
+            <w:r>
+              <w:rPr>
+                <w:rFonts w:ascii="Courier New" w:eastAsiaTheme="minorHAnsi" w:hAnsi="Courier New" w:cs="Courier New"/>
+                <w:sz w:val="20"/>
+                <w:szCs w:val="20"/>
+                <w:lang w:eastAsia="en-US"/>
+                <w14:ligatures w14:val="standard"/>
+              </w:rPr>
+              <w:t>]</w:t>
+            </w:r>
+          </w:p>
+        </w:tc>
+      </w:tr>
+      <w:tr>
+        <w:trPr>
+          <w:trHeight w:val="275"/>
+        </w:trPr>
+        <w:tc>
+          <w:tcPr>
+            <w:tcW w:w="2830" w:type="dxa"/>
+            <w:vMerge/>
+          </w:tcPr>
+          <w:p/>
+        </w:tc>
+        <w:tc>
+          <w:tcPr>
+            <w:tcW w:w="3049" w:type="dxa"/>
+          </w:tcPr>
+          <w:p>
+            <w:pPr>
+              <w:rPr>
+                <w:rFonts w:ascii="Courier New" w:eastAsiaTheme="minorHAnsi" w:hAnsi="Courier New" w:cs="Courier New"/>
+                <w:color w:val="00C0FF"/>
+                <w:sz w:val="20"/>
+                <w:szCs w:val="20"/>
+                <w:lang w:val="en-US" w:eastAsia="en-US"/>
+                <w14:ligatures w14:val="standard"/>
+              </w:rPr>
+            </w:pPr>
+            <w:r>
+              <w:rPr>
+                <w:rFonts w:ascii="Courier New" w:eastAsiaTheme="minorHAnsi" w:hAnsi="Courier New" w:cs="Courier New"/>
+                <w:color w:val="00C0FF"/>
+                <w:sz w:val="20"/>
+                <w:szCs w:val="20"/>
+                <w:lang w:eastAsia="en-US"/>
+                <w14:ligatures w14:val="standard"/>
+              </w:rPr>
+              <w:t>amigosTag</w:t>
+            </w:r>
+            <w:r>
+              <w:rPr>
+                <w:rFonts w:ascii="Courier New" w:eastAsiaTheme="minorHAnsi" w:hAnsi="Courier New" w:cs="Courier New"/>
+                <w:color w:val="800000"/>
+                <w:sz w:val="20"/>
+                <w:szCs w:val="20"/>
+                <w:lang w:eastAsia="en-US"/>
+                <w14:ligatures w14:val="standard"/>
+              </w:rPr>
+              <w:t>(</w:t>
+            </w:r>
+            <w:r>
+              <w:rPr>
+                <w:rFonts w:ascii="Courier New" w:eastAsiaTheme="minorHAnsi" w:hAnsi="Courier New" w:cs="Courier New"/>
+                <w:color w:val="000080"/>
+                <w:sz w:val="20"/>
+                <w:szCs w:val="20"/>
+                <w:lang w:eastAsia="en-US"/>
+                <w14:ligatures w14:val="standard"/>
+              </w:rPr>
+              <w:t>bruno</w:t>
+            </w:r>
+            <w:r>
+              <w:rPr>
+                <w:rFonts w:ascii="Courier New" w:eastAsiaTheme="minorHAnsi" w:hAnsi="Courier New" w:cs="Courier New"/>
+                <w:color w:val="800000"/>
+                <w:sz w:val="20"/>
+                <w:szCs w:val="20"/>
+                <w:lang w:eastAsia="en-US"/>
+                <w14:ligatures w14:val="standard"/>
+              </w:rPr>
+              <w:t>,[</w:t>
+            </w:r>
+            <w:r>
+              <w:rPr>
+                <w:rFonts w:ascii="Courier New" w:eastAsiaTheme="minorHAnsi" w:hAnsi="Courier New" w:cs="Courier New"/>
+                <w:color w:val="000080"/>
+                <w:sz w:val="20"/>
+                <w:szCs w:val="20"/>
+                <w:lang w:eastAsia="en-US"/>
+                <w14:ligatures w14:val="standard"/>
+              </w:rPr>
+              <w:t>carros</w:t>
+            </w:r>
+            <w:r>
+              <w:rPr>
+                <w:rFonts w:ascii="Courier New" w:eastAsiaTheme="minorHAnsi" w:hAnsi="Courier New" w:cs="Courier New"/>
+                <w:color w:val="800000"/>
+                <w:sz w:val="20"/>
+                <w:szCs w:val="20"/>
+                <w:lang w:eastAsia="en-US"/>
+                <w14:ligatures w14:val="standard"/>
+              </w:rPr>
+              <w:t>],</w:t>
+            </w:r>
+            <w:r>
+              <w:rPr>
+                <w:rFonts w:ascii="Courier New" w:eastAsiaTheme="minorHAnsi" w:hAnsi="Courier New" w:cs="Courier New"/>
+                <w:color w:val="FFC000"/>
+                <w:sz w:val="20"/>
+                <w:szCs w:val="20"/>
+                <w:lang w:eastAsia="en-US"/>
+                <w14:ligatures w14:val="standard"/>
+              </w:rPr>
+              <w:t>L</w:t>
+            </w:r>
+            <w:r>
+              <w:rPr>
+                <w:rFonts w:ascii="Courier New" w:eastAsiaTheme="minorHAnsi" w:hAnsi="Courier New" w:cs="Courier New"/>
+                <w:color w:val="800000"/>
+                <w:sz w:val="20"/>
+                <w:szCs w:val="20"/>
+                <w:lang w:eastAsia="en-US"/>
+                <w14:ligatures w14:val="standard"/>
+              </w:rPr>
+              <w:t>).</w:t>
+            </w:r>
+          </w:p>
+        </w:tc>
+        <w:tc>
+          <w:tcPr>
+            <w:tcW w:w="2949" w:type="dxa"/>
+          </w:tcPr>
+          <w:p>
+            <w:r>
+              <w:t xml:space="preserve">Erro - </w:t>
+            </w:r>
+            <w:r>
+              <w:t>tag</w:t>
+            </w:r>
+            <w:bookmarkStart w:id="0" w:name="_GoBack"/>
+            <w:bookmarkEnd w:id="0"/>
+            <w:r>
+              <w:t xml:space="preserve"> inexistente</w:t>
+            </w:r>
+          </w:p>
+        </w:tc>
+      </w:tr>
+    </w:tbl>
+    <w:p/>
     <w:sectPr>
       <w:pgSz w:w="12240" w:h="15840"/>
       <w:pgMar w:top="1417" w:right="1701" w:bottom="1417" w:left="1701" w:header="708" w:footer="708" w:gutter="0"/>
@@ -3446,7 +3902,7 @@
   <w:style w:type="paragraph" w:default="1" w:styleId="Normal">
     <w:name w:val="Normal"/>
     <w:qFormat/>
-    <w:rsid w:val="00A04990"/>
+    <w:rsid w:val="00942CAC"/>
     <w:pPr>
       <w:spacing w:after="200" w:line="276" w:lineRule="auto"/>
     </w:pPr>
@@ -3542,6 +3998,24 @@
         <w:right w:w="108" w:type="dxa"/>
       </w:tblCellMar>
     </w:tblPr>
+  </w:style>
+  <w:style w:type="paragraph" w:customStyle="1" w:styleId="Default">
+    <w:name w:val="Default"/>
+    <w:rsid w:val="00942CAC"/>
+    <w:pPr>
+      <w:autoSpaceDE w:val="0"/>
+      <w:autoSpaceDN w:val="0"/>
+      <w:adjustRightInd w:val="0"/>
+      <w:spacing w:after="0" w:line="240" w:lineRule="auto"/>
+    </w:pPr>
+    <w:rPr>
+      <w:rFonts w:ascii="Calibri" w:hAnsi="Calibri" w:cs="Calibri"/>
+      <w:color w:val="000000"/>
+      <w:kern w:val="0"/>
+      <w:sz w:val="24"/>
+      <w:szCs w:val="24"/>
+      <w:lang w:val="pt-PT"/>
+    </w:rPr>
   </w:style>
 </w:styles>
 </file>

</xml_diff>

<commit_message>
Bruno: Adi??o de mais testes, conforme o plano proposto
</commit_message>
<xml_diff>
--- a/Testes/Testes IA.docx
+++ b/Testes/Testes IA.docx
@@ -962,10 +962,7 @@
           </w:tcPr>
           <w:p>
             <w:r>
-              <w:t>Testar cálculo do número de ligações de um utilizador</w:t>
-            </w:r>
-            <w:r>
-              <w:t xml:space="preserve"> (rede nível 3)</w:t>
+              <w:t>Sugerir amigos para um utilizador</w:t>
             </w:r>
           </w:p>
         </w:tc>
@@ -1046,7 +1043,23 @@
           </w:tcPr>
           <w:p>
             <w:r>
-              <w:t>Base de conhecimento “bd.pl”</w:t>
+              <w:t xml:space="preserve">Base de conhecimento no </w:t>
+            </w:r>
+            <w:proofErr w:type="spellStart"/>
+            <w:r>
+              <w:t>gandalf</w:t>
+            </w:r>
+            <w:proofErr w:type="spellEnd"/>
+            <w:r>
+              <w:t xml:space="preserve"> (</w:t>
+            </w:r>
+            <w:proofErr w:type="spellStart"/>
+            <w:r>
+              <w:t>Sql</w:t>
+            </w:r>
+            <w:proofErr w:type="spellEnd"/>
+            <w:r>
+              <w:t xml:space="preserve"> server) com estrutura da “Bd.pl”</w:t>
             </w:r>
           </w:p>
         </w:tc>
@@ -1864,10 +1877,7 @@
           </w:tcPr>
           <w:p>
             <w:r>
-              <w:t>Testar cálculo do número de ligações de um utilizador</w:t>
-            </w:r>
-            <w:r>
-              <w:t xml:space="preserve"> (rede nível 2)</w:t>
+              <w:t>Amigos em comum entre 2 utilizadores</w:t>
             </w:r>
           </w:p>
         </w:tc>
@@ -2332,12 +2342,216 @@
       </w:tr>
     </w:tbl>
     <w:p/>
-    <w:p/>
-    <w:p/>
-    <w:p/>
-    <w:p/>
-    <w:p/>
-    <w:p/>
+    <w:tbl>
+      <w:tblPr>
+        <w:tblStyle w:val="TableGrid"/>
+        <w:tblW w:w="0" w:type="auto"/>
+        <w:tblLook w:val="04A0" w:firstRow="1" w:lastRow="0" w:firstColumn="1" w:lastColumn="0" w:noHBand="0" w:noVBand="1"/>
+      </w:tblPr>
+      <w:tblGrid>
+        <w:gridCol w:w="2709"/>
+        <w:gridCol w:w="3337"/>
+        <w:gridCol w:w="2782"/>
+      </w:tblGrid>
+      <w:tr>
+        <w:tc>
+          <w:tcPr>
+            <w:tcW w:w="2709" w:type="dxa"/>
+            <w:shd w:val="clear" w:color="auto" w:fill="A6A6A6" w:themeFill="background1" w:themeFillShade="A6"/>
+          </w:tcPr>
+          <w:p>
+            <w:r>
+              <w:t>Módulo</w:t>
+            </w:r>
+          </w:p>
+        </w:tc>
+        <w:tc>
+          <w:tcPr>
+            <w:tcW w:w="6119" w:type="dxa"/>
+            <w:gridSpan w:val="2"/>
+          </w:tcPr>
+          <w:p>
+            <w:r>
+              <w:t>Inteligência Artificial</w:t>
+            </w:r>
+          </w:p>
+        </w:tc>
+      </w:tr>
+      <w:tr>
+        <w:tc>
+          <w:tcPr>
+            <w:tcW w:w="2709" w:type="dxa"/>
+            <w:shd w:val="clear" w:color="auto" w:fill="A6A6A6" w:themeFill="background1" w:themeFillShade="A6"/>
+          </w:tcPr>
+          <w:p>
+            <w:r>
+              <w:t>Objetivo</w:t>
+            </w:r>
+          </w:p>
+        </w:tc>
+        <w:tc>
+          <w:tcPr>
+            <w:tcW w:w="6119" w:type="dxa"/>
+            <w:gridSpan w:val="2"/>
+          </w:tcPr>
+          <w:p>
+            <w:r>
+              <w:t>Calcular Grau médio de separação</w:t>
+            </w:r>
+          </w:p>
+        </w:tc>
+      </w:tr>
+      <w:tr>
+        <w:tc>
+          <w:tcPr>
+            <w:tcW w:w="2709" w:type="dxa"/>
+            <w:shd w:val="clear" w:color="auto" w:fill="A6A6A6" w:themeFill="background1" w:themeFillShade="A6"/>
+          </w:tcPr>
+          <w:p>
+            <w:r>
+              <w:t>Método Teste</w:t>
+            </w:r>
+          </w:p>
+        </w:tc>
+        <w:tc>
+          <w:tcPr>
+            <w:tcW w:w="6119" w:type="dxa"/>
+            <w:gridSpan w:val="2"/>
+          </w:tcPr>
+          <w:p>
+            <w:r>
+              <w:t>Manual</w:t>
+            </w:r>
+          </w:p>
+        </w:tc>
+      </w:tr>
+      <w:tr>
+        <w:tc>
+          <w:tcPr>
+            <w:tcW w:w="2709" w:type="dxa"/>
+            <w:shd w:val="clear" w:color="auto" w:fill="A6A6A6" w:themeFill="background1" w:themeFillShade="A6"/>
+          </w:tcPr>
+          <w:p>
+            <w:pPr>
+              <w:jc w:val="center"/>
+            </w:pPr>
+            <w:r>
+              <w:rPr>
+                <w:sz w:val="24"/>
+              </w:rPr>
+              <w:t>Cenário</w:t>
+            </w:r>
+          </w:p>
+        </w:tc>
+        <w:tc>
+          <w:tcPr>
+            <w:tcW w:w="3337" w:type="dxa"/>
+            <w:shd w:val="clear" w:color="auto" w:fill="A6A6A6" w:themeFill="background1" w:themeFillShade="A6"/>
+          </w:tcPr>
+          <w:p>
+            <w:r>
+              <w:t>Teste</w:t>
+            </w:r>
+          </w:p>
+        </w:tc>
+        <w:tc>
+          <w:tcPr>
+            <w:tcW w:w="2782" w:type="dxa"/>
+            <w:shd w:val="clear" w:color="auto" w:fill="A6A6A6" w:themeFill="background1" w:themeFillShade="A6"/>
+          </w:tcPr>
+          <w:p>
+            <w:r>
+              <w:t>Resultado Esperado</w:t>
+            </w:r>
+          </w:p>
+        </w:tc>
+      </w:tr>
+      <w:tr>
+        <w:trPr>
+          <w:trHeight w:val="738"/>
+        </w:trPr>
+        <w:tc>
+          <w:tcPr>
+            <w:tcW w:w="2709" w:type="dxa"/>
+          </w:tcPr>
+          <w:p>
+            <w:r>
+              <w:t xml:space="preserve">Base de conhecimento no </w:t>
+            </w:r>
+            <w:proofErr w:type="spellStart"/>
+            <w:r>
+              <w:t>gandalf</w:t>
+            </w:r>
+            <w:proofErr w:type="spellEnd"/>
+            <w:r>
+              <w:t xml:space="preserve"> (</w:t>
+            </w:r>
+            <w:proofErr w:type="spellStart"/>
+            <w:r>
+              <w:t>Sql</w:t>
+            </w:r>
+            <w:proofErr w:type="spellEnd"/>
+            <w:r>
+              <w:t xml:space="preserve"> server) com estrutura da “Bd.pl”</w:t>
+            </w:r>
+          </w:p>
+        </w:tc>
+        <w:tc>
+          <w:tcPr>
+            <w:tcW w:w="3337" w:type="dxa"/>
+          </w:tcPr>
+          <w:p>
+            <w:proofErr w:type="spellStart"/>
+            <w:proofErr w:type="gramStart"/>
+            <w:r>
+              <w:rPr>
+                <w:rFonts w:ascii="Courier New" w:eastAsiaTheme="minorHAnsi" w:hAnsi="Courier New" w:cs="Courier New"/>
+                <w:color w:val="00C0FF"/>
+                <w:sz w:val="20"/>
+                <w:szCs w:val="20"/>
+                <w:lang w:val="en-US" w:eastAsia="en-US"/>
+                <w14:ligatures w14:val="standard"/>
+              </w:rPr>
+              <w:t>grauMedio</w:t>
+            </w:r>
+            <w:proofErr w:type="spellEnd"/>
+            <w:r>
+              <w:rPr>
+                <w:rFonts w:ascii="Courier New" w:eastAsiaTheme="minorHAnsi" w:hAnsi="Courier New" w:cs="Courier New"/>
+                <w:color w:val="800000"/>
+                <w:sz w:val="20"/>
+                <w:szCs w:val="20"/>
+                <w:lang w:val="en-US" w:eastAsia="en-US"/>
+                <w14:ligatures w14:val="standard"/>
+              </w:rPr>
+              <w:t>(</w:t>
+            </w:r>
+            <w:proofErr w:type="gramEnd"/>
+            <w:r>
+              <w:rPr>
+                <w:rFonts w:ascii="Courier New" w:eastAsiaTheme="minorHAnsi" w:hAnsi="Courier New" w:cs="Courier New"/>
+                <w:color w:val="800000"/>
+                <w:sz w:val="20"/>
+                <w:szCs w:val="20"/>
+                <w:lang w:val="en-US" w:eastAsia="en-US"/>
+                <w14:ligatures w14:val="standard"/>
+              </w:rPr>
+              <w:t>R).</w:t>
+            </w:r>
+          </w:p>
+        </w:tc>
+        <w:tc>
+          <w:tcPr>
+            <w:tcW w:w="2782" w:type="dxa"/>
+          </w:tcPr>
+          <w:p>
+            <w:r>
+              <w:t>R= ~3.1</w:t>
+            </w:r>
+          </w:p>
+        </w:tc>
+      </w:tr>
+    </w:tbl>
     <w:p/>
     <w:tbl>
       <w:tblPr>
@@ -2478,7 +2692,23 @@
           </w:tcPr>
           <w:p>
             <w:r>
-              <w:t>Base de conhecimento “bd.pl”</w:t>
+              <w:t xml:space="preserve">Base de conhecimento no </w:t>
+            </w:r>
+            <w:proofErr w:type="spellStart"/>
+            <w:r>
+              <w:t>gandalf</w:t>
+            </w:r>
+            <w:proofErr w:type="spellEnd"/>
+            <w:r>
+              <w:t xml:space="preserve"> (</w:t>
+            </w:r>
+            <w:proofErr w:type="spellStart"/>
+            <w:r>
+              <w:t>Sql</w:t>
+            </w:r>
+            <w:proofErr w:type="spellEnd"/>
+            <w:r>
+              <w:t xml:space="preserve"> server) com estrutura da “Bd.pl”</w:t>
             </w:r>
           </w:p>
         </w:tc>
@@ -3464,9 +3694,46 @@
       <w:pPr>
         <w:spacing w:after="160" w:line="259" w:lineRule="auto"/>
       </w:pPr>
-      <w:r>
-        <w:br w:type="page"/>
-      </w:r>
+    </w:p>
+    <w:p>
+      <w:pPr>
+        <w:spacing w:after="160" w:line="259" w:lineRule="auto"/>
+      </w:pPr>
+    </w:p>
+    <w:p>
+      <w:pPr>
+        <w:spacing w:after="160" w:line="259" w:lineRule="auto"/>
+      </w:pPr>
+    </w:p>
+    <w:p>
+      <w:pPr>
+        <w:spacing w:after="160" w:line="259" w:lineRule="auto"/>
+      </w:pPr>
+    </w:p>
+    <w:p>
+      <w:pPr>
+        <w:spacing w:after="160" w:line="259" w:lineRule="auto"/>
+      </w:pPr>
+    </w:p>
+    <w:p>
+      <w:pPr>
+        <w:spacing w:after="160" w:line="259" w:lineRule="auto"/>
+      </w:pPr>
+    </w:p>
+    <w:p>
+      <w:pPr>
+        <w:spacing w:after="160" w:line="259" w:lineRule="auto"/>
+      </w:pPr>
+    </w:p>
+    <w:p>
+      <w:pPr>
+        <w:spacing w:after="160" w:line="259" w:lineRule="auto"/>
+      </w:pPr>
+    </w:p>
+    <w:p>
+      <w:pPr>
+        <w:spacing w:after="160" w:line="259" w:lineRule="auto"/>
+      </w:pPr>
     </w:p>
     <w:tbl>
       <w:tblPr>
@@ -3740,13 +4007,7 @@
             </w:r>
             <w:proofErr w:type="spellEnd"/>
             <w:r>
-              <w:t>”, “</w:t>
-            </w:r>
-            <w:r>
-              <w:t>Bruno</w:t>
-            </w:r>
-            <w:r>
-              <w:t>”, “</w:t>
+              <w:t>”, “Bruno”, “</w:t>
             </w:r>
             <w:r>
               <w:t>Primo</w:t>
@@ -3829,13 +4090,7 @@
             </w:r>
             <w:proofErr w:type="gramEnd"/>
             <w:r>
-              <w:t>“</w:t>
-            </w:r>
-            <w:r>
-              <w:t>Bruno</w:t>
-            </w:r>
-            <w:r>
-              <w:t>”, “</w:t>
+              <w:t>“Bruno”, “</w:t>
             </w:r>
             <w:r>
               <w:t>Hugo</w:t>
@@ -4043,13 +4298,7 @@
             </w:r>
             <w:proofErr w:type="gramEnd"/>
             <w:r>
-              <w:t>“</w:t>
-            </w:r>
-            <w:r>
-              <w:t>Hugo</w:t>
-            </w:r>
-            <w:r>
-              <w:t>”, “</w:t>
+              <w:t>“Hugo”, “</w:t>
             </w:r>
             <w:proofErr w:type="spellStart"/>
             <w:r>
@@ -4057,19 +4306,7 @@
             </w:r>
             <w:proofErr w:type="spellEnd"/>
             <w:r>
-              <w:t xml:space="preserve">”, </w:t>
-            </w:r>
-            <w:r>
-              <w:t xml:space="preserve">5, </w:t>
-            </w:r>
-            <w:r>
-              <w:t>“</w:t>
-            </w:r>
-            <w:r>
-              <w:t>Namorada</w:t>
-            </w:r>
-            <w:r>
-              <w:t>”);</w:t>
+              <w:t>”, 5, “Namorada”);</w:t>
             </w:r>
           </w:p>
         </w:tc>
@@ -4123,10 +4360,7 @@
             </w:r>
             <w:proofErr w:type="spellEnd"/>
             <w:r>
-              <w:t xml:space="preserve"> </w:t>
-            </w:r>
-            <w:r>
-              <w:t>(“</w:t>
+              <w:t xml:space="preserve"> (“</w:t>
             </w:r>
             <w:proofErr w:type="spellStart"/>
             <w:r>
@@ -4134,13 +4368,7 @@
             </w:r>
             <w:proofErr w:type="spellEnd"/>
             <w:r>
-              <w:t>”, “</w:t>
-            </w:r>
-            <w:r>
-              <w:t>Hugo</w:t>
-            </w:r>
-            <w:r>
-              <w:t>”, “Primo”, 3);</w:t>
+              <w:t>”, “Hugo”, “Primo”, 3);</w:t>
             </w:r>
           </w:p>
         </w:tc>
@@ -4194,13 +4422,7 @@
             </w:r>
             <w:proofErr w:type="spellEnd"/>
             <w:r>
-              <w:t xml:space="preserve"> (“</w:t>
-            </w:r>
-            <w:r>
-              <w:t>Tiago</w:t>
-            </w:r>
-            <w:r>
-              <w:t>”, “</w:t>
+              <w:t xml:space="preserve"> (“Tiago”, “</w:t>
             </w:r>
             <w:proofErr w:type="spellStart"/>
             <w:r>
@@ -4208,13 +4430,7 @@
             </w:r>
             <w:proofErr w:type="spellEnd"/>
             <w:r>
-              <w:t>”, “</w:t>
-            </w:r>
-            <w:r>
-              <w:t>Conhecido</w:t>
-            </w:r>
-            <w:r>
-              <w:t>”, 1);</w:t>
+              <w:t>”, “Conhecido”, 1);</w:t>
             </w:r>
           </w:p>
         </w:tc>
@@ -4224,10 +4440,7 @@
           </w:tcPr>
           <w:p>
             <w:r>
-              <w:t xml:space="preserve">Erro – </w:t>
-            </w:r>
-            <w:r>
-              <w:t xml:space="preserve">Amizade já </w:t>
+              <w:t xml:space="preserve">Erro – Amizade já </w:t>
             </w:r>
             <w:proofErr w:type="spellStart"/>
             <w:r>
@@ -4243,9 +4456,26 @@
       <w:pPr>
         <w:spacing w:after="160" w:line="259" w:lineRule="auto"/>
       </w:pPr>
-      <w:r>
-        <w:br w:type="page"/>
-      </w:r>
+    </w:p>
+    <w:p>
+      <w:pPr>
+        <w:spacing w:after="160" w:line="259" w:lineRule="auto"/>
+      </w:pPr>
+    </w:p>
+    <w:p>
+      <w:pPr>
+        <w:spacing w:after="160" w:line="259" w:lineRule="auto"/>
+      </w:pPr>
+    </w:p>
+    <w:p>
+      <w:pPr>
+        <w:spacing w:after="160" w:line="259" w:lineRule="auto"/>
+      </w:pPr>
+    </w:p>
+    <w:p>
+      <w:pPr>
+        <w:spacing w:after="160" w:line="259" w:lineRule="auto"/>
+      </w:pPr>
     </w:p>
     <w:tbl>
       <w:tblPr>
@@ -4424,13 +4654,7 @@
             </w:r>
             <w:proofErr w:type="spellEnd"/>
             <w:r>
-              <w:t>”, “</w:t>
-            </w:r>
-            <w:r>
-              <w:t>Hugo</w:t>
-            </w:r>
-            <w:r>
-              <w:t>”, 5, “Namorada”);</w:t>
+              <w:t>”, “Hugo”, 5, “Namorada”);</w:t>
             </w:r>
           </w:p>
         </w:tc>
@@ -4447,17 +4671,7 @@
                 <w:lang w:eastAsia="en-US"/>
                 <w14:ligatures w14:val="standard"/>
               </w:rPr>
-              <w:t xml:space="preserve">Pedido </w:t>
-            </w:r>
-            <w:r>
-              <w:rPr>
-                <w:rFonts w:ascii="Courier New" w:eastAsiaTheme="minorHAnsi" w:hAnsi="Courier New" w:cs="Courier New"/>
-                <w:sz w:val="20"/>
-                <w:szCs w:val="20"/>
-                <w:lang w:eastAsia="en-US"/>
-                <w14:ligatures w14:val="standard"/>
-              </w:rPr>
-              <w:t>Aceite</w:t>
+              <w:t>Pedido Aceite</w:t>
             </w:r>
           </w:p>
         </w:tc>
@@ -4494,10 +4708,7 @@
             </w:r>
             <w:proofErr w:type="spellEnd"/>
             <w:r>
-              <w:t xml:space="preserve"> </w:t>
-            </w:r>
-            <w:r>
-              <w:t>(“</w:t>
+              <w:t xml:space="preserve"> (“</w:t>
             </w:r>
             <w:proofErr w:type="spellStart"/>
             <w:r>
@@ -4505,13 +4716,7 @@
             </w:r>
             <w:proofErr w:type="spellEnd"/>
             <w:r>
-              <w:t>”, “</w:t>
-            </w:r>
-            <w:r>
-              <w:t>Tiago</w:t>
-            </w:r>
-            <w:r>
-              <w:t>”, “Primo”, 3);</w:t>
+              <w:t>”, “Tiago”, “Primo”, 3);</w:t>
             </w:r>
           </w:p>
         </w:tc>
@@ -4565,10 +4770,7 @@
             </w:r>
             <w:proofErr w:type="spellEnd"/>
             <w:r>
-              <w:t xml:space="preserve"> </w:t>
-            </w:r>
-            <w:r>
-              <w:t>(“</w:t>
+              <w:t xml:space="preserve"> (“</w:t>
             </w:r>
             <w:proofErr w:type="spellStart"/>
             <w:r>
@@ -4586,10 +4788,7 @@
           </w:tcPr>
           <w:p>
             <w:r>
-              <w:t xml:space="preserve">Erro – </w:t>
-            </w:r>
-            <w:r>
-              <w:t>Pedido já aceite</w:t>
+              <w:t>Erro – Pedido já aceite</w:t>
             </w:r>
           </w:p>
         </w:tc>
@@ -4661,14 +4860,7 @@
                 <w:sz w:val="22"/>
                 <w:szCs w:val="22"/>
               </w:rPr>
-              <w:t>Rejeitar</w:t>
-            </w:r>
-            <w:r>
-              <w:rPr>
-                <w:sz w:val="22"/>
-                <w:szCs w:val="22"/>
-              </w:rPr>
-              <w:t xml:space="preserve"> Pedido de Amizade</w:t>
+              <w:t>Rejeitar Pedido de Amizade</w:t>
             </w:r>
           </w:p>
         </w:tc>
@@ -4796,17 +4988,7 @@
                 <w:lang w:eastAsia="en-US"/>
                 <w14:ligatures w14:val="standard"/>
               </w:rPr>
-              <w:t xml:space="preserve">Pedido </w:t>
-            </w:r>
-            <w:r>
-              <w:rPr>
-                <w:rFonts w:ascii="Courier New" w:eastAsiaTheme="minorHAnsi" w:hAnsi="Courier New" w:cs="Courier New"/>
-                <w:sz w:val="20"/>
-                <w:szCs w:val="20"/>
-                <w:lang w:eastAsia="en-US"/>
-                <w14:ligatures w14:val="standard"/>
-              </w:rPr>
-              <w:t>Rejeitado</w:t>
+              <w:t>Pedido Rejeitado</w:t>
             </w:r>
           </w:p>
         </w:tc>

</xml_diff>